<commit_message>
Hướng dẫn sử dụng Github (chưa hoàn chỉnh lần 2)
</commit_message>
<xml_diff>
--- a/Hướng dẫn sử dụng Github.docx
+++ b/Hướng dẫn sử dụng Github.docx
@@ -2021,15 +2021,7 @@
           <w:sz w:val="26"/>
           <w:szCs w:val="26"/>
         </w:rPr>
-        <w:t>u</w:t>
-      </w:r>
-      <w:r>
-        <w:rPr>
-          <w:rFonts w:ascii="Times New Roman" w:hAnsi="Times New Roman" w:cs="Times New Roman"/>
-          <w:sz w:val="26"/>
-          <w:szCs w:val="26"/>
-        </w:rPr>
-        <w:t xml:space="preserve"> (Hướng dẫn sửa dụng Github.docx)</w:t>
+        <w:t>u (Hướng dẫn sửa dụng Github.docx)</w:t>
       </w:r>
       <w:r>
         <w:rPr>
@@ -2160,17 +2152,7 @@
           <w:sz w:val="26"/>
           <w:szCs w:val="26"/>
         </w:rPr>
-        <w:t>ub Desktop</w:t>
-      </w:r>
-      <w:bookmarkStart w:id="0" w:name="_GoBack"/>
-      <w:bookmarkEnd w:id="0"/>
-      <w:r>
-        <w:rPr>
-          <w:rFonts w:ascii="Times New Roman" w:hAnsi="Times New Roman" w:cs="Times New Roman"/>
-          <w:sz w:val="26"/>
-          <w:szCs w:val="26"/>
-        </w:rPr>
-        <w:t xml:space="preserve"> ngay lập tức nhận biết được các thay đổi tại Repository.</w:t>
+        <w:t>ub Desktop ngay lập tức nhận biết được các thay đổi tại Repository.</w:t>
       </w:r>
     </w:p>
     <w:p>
@@ -2266,10 +2248,59 @@
       <w:r>
         <w:rPr>
           <w:rFonts w:ascii="Times New Roman" w:hAnsi="Times New Roman" w:cs="Times New Roman"/>
-          <w:sz w:val="26"/>
-          <w:szCs w:val="26"/>
-        </w:rPr>
-        <w:t>Cuối cùng là công khai cho mọi người có thể xem.</w:t>
+          <w:noProof/>
+          <w:sz w:val="26"/>
+          <w:szCs w:val="26"/>
+        </w:rPr>
+        <w:lastRenderedPageBreak/>
+        <w:drawing>
+          <wp:inline distT="0" distB="0" distL="0" distR="0">
+            <wp:extent cx="5932805" cy="3232150"/>
+            <wp:effectExtent l="0" t="0" r="0" b="6350"/>
+            <wp:docPr id="10" name="Picture 10" descr="C:\Users\TANTAI\Desktop\Untitled.png"/>
+            <wp:cNvGraphicFramePr>
+              <a:graphicFrameLocks xmlns:a="http://schemas.openxmlformats.org/drawingml/2006/main" noChangeAspect="1"/>
+            </wp:cNvGraphicFramePr>
+            <a:graphic xmlns:a="http://schemas.openxmlformats.org/drawingml/2006/main">
+              <a:graphicData uri="http://schemas.openxmlformats.org/drawingml/2006/picture">
+                <pic:pic xmlns:pic="http://schemas.openxmlformats.org/drawingml/2006/picture">
+                  <pic:nvPicPr>
+                    <pic:cNvPr id="0" name="Picture 1" descr="C:\Users\TANTAI\Desktop\Untitled.png"/>
+                    <pic:cNvPicPr>
+                      <a:picLocks noChangeAspect="1" noChangeArrowheads="1"/>
+                    </pic:cNvPicPr>
+                  </pic:nvPicPr>
+                  <pic:blipFill>
+                    <a:blip r:embed="rId21">
+                      <a:extLst>
+                        <a:ext uri="{28A0092B-C50C-407E-A947-70E740481C1C}">
+                          <a14:useLocalDpi xmlns:a14="http://schemas.microsoft.com/office/drawing/2010/main" val="0"/>
+                        </a:ext>
+                      </a:extLst>
+                    </a:blip>
+                    <a:srcRect/>
+                    <a:stretch>
+                      <a:fillRect/>
+                    </a:stretch>
+                  </pic:blipFill>
+                  <pic:spPr bwMode="auto">
+                    <a:xfrm>
+                      <a:off x="0" y="0"/>
+                      <a:ext cx="5932805" cy="3232150"/>
+                    </a:xfrm>
+                    <a:prstGeom prst="rect">
+                      <a:avLst/>
+                    </a:prstGeom>
+                    <a:noFill/>
+                    <a:ln>
+                      <a:noFill/>
+                    </a:ln>
+                  </pic:spPr>
+                </pic:pic>
+              </a:graphicData>
+            </a:graphic>
+          </wp:inline>
+        </w:drawing>
       </w:r>
     </w:p>
     <w:p>
@@ -2288,6 +2319,73 @@
         </w:rPr>
         <w:t>Các file dữ liệu bạn có thể nhìn thấy trên Server.</w:t>
       </w:r>
+    </w:p>
+    <w:p>
+      <w:pPr>
+        <w:rPr>
+          <w:rFonts w:ascii="Times New Roman" w:hAnsi="Times New Roman" w:cs="Times New Roman"/>
+          <w:sz w:val="26"/>
+          <w:szCs w:val="26"/>
+        </w:rPr>
+      </w:pPr>
+      <w:r>
+        <w:rPr>
+          <w:rFonts w:ascii="Times New Roman" w:hAnsi="Times New Roman" w:cs="Times New Roman"/>
+          <w:noProof/>
+          <w:sz w:val="26"/>
+          <w:szCs w:val="26"/>
+        </w:rPr>
+        <w:drawing>
+          <wp:inline distT="0" distB="0" distL="0" distR="0">
+            <wp:extent cx="5932805" cy="3157855"/>
+            <wp:effectExtent l="0" t="0" r="0" b="4445"/>
+            <wp:docPr id="15" name="Picture 15" descr="C:\Users\TANTAI\Downloads\zrvincent QLDAPM.png"/>
+            <wp:cNvGraphicFramePr>
+              <a:graphicFrameLocks xmlns:a="http://schemas.openxmlformats.org/drawingml/2006/main" noChangeAspect="1"/>
+            </wp:cNvGraphicFramePr>
+            <a:graphic xmlns:a="http://schemas.openxmlformats.org/drawingml/2006/main">
+              <a:graphicData uri="http://schemas.openxmlformats.org/drawingml/2006/picture">
+                <pic:pic xmlns:pic="http://schemas.openxmlformats.org/drawingml/2006/picture">
+                  <pic:nvPicPr>
+                    <pic:cNvPr id="0" name="Picture 4" descr="C:\Users\TANTAI\Downloads\zrvincent QLDAPM.png"/>
+                    <pic:cNvPicPr>
+                      <a:picLocks noChangeAspect="1" noChangeArrowheads="1"/>
+                    </pic:cNvPicPr>
+                  </pic:nvPicPr>
+                  <pic:blipFill>
+                    <a:blip r:embed="rId22">
+                      <a:extLst>
+                        <a:ext uri="{28A0092B-C50C-407E-A947-70E740481C1C}">
+                          <a14:useLocalDpi xmlns:a14="http://schemas.microsoft.com/office/drawing/2010/main" val="0"/>
+                        </a:ext>
+                      </a:extLst>
+                    </a:blip>
+                    <a:srcRect/>
+                    <a:stretch>
+                      <a:fillRect/>
+                    </a:stretch>
+                  </pic:blipFill>
+                  <pic:spPr bwMode="auto">
+                    <a:xfrm>
+                      <a:off x="0" y="0"/>
+                      <a:ext cx="5932805" cy="3157855"/>
+                    </a:xfrm>
+                    <a:prstGeom prst="rect">
+                      <a:avLst/>
+                    </a:prstGeom>
+                    <a:noFill/>
+                    <a:ln>
+                      <a:noFill/>
+                    </a:ln>
+                  </pic:spPr>
+                </pic:pic>
+              </a:graphicData>
+            </a:graphic>
+          </wp:inline>
+        </w:drawing>
+      </w:r>
+      <w:bookmarkStart w:id="0" w:name="_GoBack"/>
+      <w:bookmarkEnd w:id="0"/>
     </w:p>
     <w:sectPr>
       <w:pgSz w:w="12240" w:h="15840"/>

</xml_diff>

<commit_message>
Đã chỉnh sửa xong
</commit_message>
<xml_diff>
--- a/Hướng dẫn sử dụng Github.docx
+++ b/Hướng dẫn sử dụng Github.docx
@@ -4,19 +4,205 @@
   <w:body>
     <w:p>
       <w:pPr>
-        <w:rPr>
-          <w:rFonts w:ascii="Times New Roman" w:hAnsi="Times New Roman" w:cs="Times New Roman"/>
-          <w:sz w:val="26"/>
-          <w:szCs w:val="26"/>
-        </w:rPr>
-      </w:pPr>
-      <w:r>
-        <w:rPr>
-          <w:rFonts w:ascii="Times New Roman" w:hAnsi="Times New Roman" w:cs="Times New Roman"/>
-          <w:sz w:val="26"/>
-          <w:szCs w:val="26"/>
-        </w:rPr>
-        <w:t>Giới thiệu Github và Github Desktop</w:t>
+        <w:pStyle w:val="ListParagraph"/>
+        <w:jc w:val="center"/>
+        <w:rPr>
+          <w:b/>
+          <w:sz w:val="32"/>
+          <w:szCs w:val="32"/>
+        </w:rPr>
+      </w:pPr>
+      <w:r>
+        <w:rPr>
+          <w:b/>
+          <w:sz w:val="32"/>
+          <w:szCs w:val="32"/>
+        </w:rPr>
+        <w:t>GIỚI THIỆU GITHUB VÀ GITHUB DESKTOP</w:t>
+      </w:r>
+    </w:p>
+    <w:p>
+      <w:pPr>
+        <w:pStyle w:val="Heading1"/>
+      </w:pPr>
+      <w:r>
+        <w:t xml:space="preserve">1. </w:t>
+      </w:r>
+      <w:r>
+        <w:t>Tổng quan</w:t>
+      </w:r>
+    </w:p>
+    <w:p>
+      <w:pPr>
+        <w:pStyle w:val="Heading2"/>
+      </w:pPr>
+      <w:r>
+        <w:t xml:space="preserve">1.1 </w:t>
+      </w:r>
+      <w:r>
+        <w:t>Git là gì?</w:t>
+      </w:r>
+    </w:p>
+    <w:p>
+      <w:r>
+        <w:rPr>
+          <w:bCs/>
+        </w:rPr>
+        <w:t>Git</w:t>
+      </w:r>
+      <w:r>
+        <w:t> </w:t>
+      </w:r>
+      <w:r>
+        <w:t>là tên gọi của một</w:t>
+      </w:r>
+      <w:r>
+        <w:t> </w:t>
+      </w:r>
+      <w:r>
+        <w:rPr>
+          <w:bCs/>
+        </w:rPr>
+        <w:t>Hệ thống quản lý phiên bản phân tán</w:t>
+      </w:r>
+      <w:r>
+        <w:t> </w:t>
+      </w:r>
+      <w:r>
+        <w:t>(</w:t>
+      </w:r>
+      <w:r>
+        <w:rPr>
+          <w:i/>
+          <w:iCs/>
+        </w:rPr>
+        <w:t>Distributed Version Control System – </w:t>
+      </w:r>
+      <w:r>
+        <w:rPr>
+          <w:bCs/>
+          <w:i/>
+          <w:iCs/>
+        </w:rPr>
+        <w:t>DVCS</w:t>
+      </w:r>
+      <w:r>
+        <w:t>) là một trong những hệ thống quản lý phiên bản phân tán phổ biến nhất hiện nay. DVCS nghĩa là hệ thống giúp mỗi máy tính có thể lưu trữ nhiều phiên bản khác nhau của một mã nguồn được nhân bản (</w:t>
+      </w:r>
+      <w:r>
+        <w:rPr>
+          <w:bCs/>
+        </w:rPr>
+        <w:t>clone</w:t>
+      </w:r>
+      <w:r>
+        <w:t>) từ một kho chứa mã nguồn (</w:t>
+      </w:r>
+      <w:r>
+        <w:rPr>
+          <w:bCs/>
+        </w:rPr>
+        <w:t>repository</w:t>
+      </w:r>
+      <w:r>
+        <w:t>), mỗi thay đổi vào mã nguồn trên máy tính sẽ có thể ủy thác (</w:t>
+      </w:r>
+      <w:r>
+        <w:rPr>
+          <w:bCs/>
+        </w:rPr>
+        <w:t>commit</w:t>
+      </w:r>
+      <w:r>
+        <w:t xml:space="preserve">) rồi đưa lên máy chủ nơi đặt kho chứa chính. Và một máy tính khác (nếu họ có quyền truy cập) cũng có thể clone lại mã nguồn từ kho chứa hoặc clone lại một tập hợp các thay </w:t>
+      </w:r>
+      <w:r>
+        <w:t>đổi mới nhất trên máy tính kia.</w:t>
+      </w:r>
+    </w:p>
+    <w:p>
+      <w:pPr>
+        <w:pStyle w:val="Heading2"/>
+        <w:rPr>
+          <w:b/>
+        </w:rPr>
+      </w:pPr>
+      <w:r>
+        <w:t xml:space="preserve">1.2 </w:t>
+      </w:r>
+      <w:r>
+        <w:t>Github là gì?</w:t>
+      </w:r>
+    </w:p>
+    <w:p>
+      <w:pPr>
+        <w:rPr>
+          <w:shd w:val="clear" w:color="auto" w:fill="FFFFFF"/>
+        </w:rPr>
+      </w:pPr>
+      <w:r>
+        <w:rPr>
+          <w:rStyle w:val="Strong"/>
+          <w:b w:val="0"/>
+          <w:shd w:val="clear" w:color="auto" w:fill="FFFFFF"/>
+        </w:rPr>
+        <w:t>Github chính là một dịch vụ máy chủ repository</w:t>
+      </w:r>
+      <w:r>
+        <w:rPr>
+          <w:rStyle w:val="apple-converted-space"/>
+          <w:shd w:val="clear" w:color="auto" w:fill="FFFFFF"/>
+        </w:rPr>
+        <w:t> </w:t>
+      </w:r>
+      <w:r>
+        <w:rPr>
+          <w:shd w:val="clear" w:color="auto" w:fill="FFFFFF"/>
+        </w:rPr>
+        <w:t xml:space="preserve">công cộng, </w:t>
+      </w:r>
+      <w:r>
+        <w:rPr>
+          <w:shd w:val="clear" w:color="auto" w:fill="FFFFFF"/>
+        </w:rPr>
+        <w:t>sử dụng hệ thống quản lý phân tán Git giúp người dùng lưu trữ source code cho các dự án</w:t>
+      </w:r>
+      <w:r>
+        <w:rPr>
+          <w:shd w:val="clear" w:color="auto" w:fill="FFFFFF"/>
+        </w:rPr>
+        <w:t>.</w:t>
+      </w:r>
+    </w:p>
+    <w:p>
+      <w:pPr>
+        <w:pStyle w:val="Heading2"/>
+        <w:rPr>
+          <w:b/>
+        </w:rPr>
+      </w:pPr>
+      <w:r>
+        <w:t xml:space="preserve">1.3 </w:t>
+      </w:r>
+      <w:r>
+        <w:t>Tại sao nên sử dụng Git</w:t>
+      </w:r>
+      <w:r>
+        <w:t>hub</w:t>
+      </w:r>
+      <w:r>
+        <w:t>?</w:t>
+      </w:r>
+    </w:p>
+    <w:p>
+      <w:r>
+        <w:t>Có rất nhiều lợi thế để bạn nên sử dụng Git</w:t>
+      </w:r>
+      <w:r>
+        <w:t>hub</w:t>
+      </w:r>
+      <w:r>
+        <w:t xml:space="preserve"> trong việc lập trình ngay từ hôm nay, bất kể là lập trình cái gì đi chăng nữa.</w:t>
       </w:r>
     </w:p>
     <w:p>
@@ -24,464 +210,17 @@
         <w:pStyle w:val="ListParagraph"/>
         <w:numPr>
           <w:ilvl w:val="0"/>
-          <w:numId w:val="2"/>
+          <w:numId w:val="3"/>
         </w:numPr>
-        <w:rPr>
-          <w:rFonts w:ascii="Times New Roman" w:hAnsi="Times New Roman" w:cs="Times New Roman"/>
-          <w:sz w:val="26"/>
-          <w:szCs w:val="26"/>
-        </w:rPr>
-      </w:pPr>
-      <w:r>
-        <w:rPr>
-          <w:rFonts w:ascii="Times New Roman" w:hAnsi="Times New Roman" w:cs="Times New Roman"/>
-          <w:sz w:val="26"/>
-          <w:szCs w:val="26"/>
-        </w:rPr>
-        <w:t>Tổng quan</w:t>
-      </w:r>
-    </w:p>
-    <w:p>
-      <w:pPr>
-        <w:shd w:val="clear" w:color="auto" w:fill="FFFFFF"/>
-        <w:spacing w:after="300" w:line="449" w:lineRule="atLeast"/>
-        <w:outlineLvl w:val="2"/>
-        <w:rPr>
-          <w:rFonts w:ascii="Times New Roman" w:eastAsia="Times New Roman" w:hAnsi="Times New Roman" w:cs="Times New Roman"/>
-          <w:bCs/>
-          <w:sz w:val="26"/>
-          <w:szCs w:val="26"/>
-        </w:rPr>
-      </w:pPr>
-      <w:r>
-        <w:rPr>
-          <w:rFonts w:ascii="Times New Roman" w:eastAsia="Times New Roman" w:hAnsi="Times New Roman" w:cs="Times New Roman"/>
-          <w:bCs/>
-          <w:sz w:val="26"/>
-          <w:szCs w:val="26"/>
-        </w:rPr>
-        <w:t>Git là gì?</w:t>
-      </w:r>
-    </w:p>
-    <w:p>
-      <w:pPr>
-        <w:shd w:val="clear" w:color="auto" w:fill="FFFFFF"/>
-        <w:spacing w:after="375" w:line="396" w:lineRule="atLeast"/>
-        <w:rPr>
-          <w:rFonts w:ascii="Times New Roman" w:eastAsia="Times New Roman" w:hAnsi="Times New Roman" w:cs="Times New Roman"/>
-          <w:sz w:val="26"/>
-          <w:szCs w:val="26"/>
-        </w:rPr>
-      </w:pPr>
-      <w:r>
-        <w:rPr>
-          <w:rFonts w:ascii="Times New Roman" w:eastAsia="Times New Roman" w:hAnsi="Times New Roman" w:cs="Times New Roman"/>
-          <w:bCs/>
-          <w:sz w:val="26"/>
-          <w:szCs w:val="26"/>
-        </w:rPr>
+      </w:pPr>
+      <w:r>
         <w:t>Git</w:t>
       </w:r>
       <w:r>
-        <w:rPr>
-          <w:rFonts w:ascii="Times New Roman" w:eastAsia="Times New Roman" w:hAnsi="Times New Roman" w:cs="Times New Roman"/>
-          <w:sz w:val="26"/>
-          <w:szCs w:val="26"/>
-        </w:rPr>
-        <w:t> </w:t>
-      </w:r>
-      <w:r>
-        <w:rPr>
-          <w:rFonts w:ascii="Times New Roman" w:eastAsia="Times New Roman" w:hAnsi="Times New Roman" w:cs="Times New Roman"/>
-          <w:sz w:val="26"/>
-          <w:szCs w:val="26"/>
-        </w:rPr>
-        <w:t>là tên gọi của một</w:t>
-      </w:r>
-      <w:r>
-        <w:rPr>
-          <w:rFonts w:ascii="Times New Roman" w:eastAsia="Times New Roman" w:hAnsi="Times New Roman" w:cs="Times New Roman"/>
-          <w:sz w:val="26"/>
-          <w:szCs w:val="26"/>
-        </w:rPr>
-        <w:t> </w:t>
-      </w:r>
-      <w:r>
-        <w:rPr>
-          <w:rFonts w:ascii="Times New Roman" w:eastAsia="Times New Roman" w:hAnsi="Times New Roman" w:cs="Times New Roman"/>
-          <w:bCs/>
-          <w:sz w:val="26"/>
-          <w:szCs w:val="26"/>
-        </w:rPr>
-        <w:t>Hệ thống quản lý phiên bản phân tán</w:t>
-      </w:r>
-      <w:r>
-        <w:rPr>
-          <w:rFonts w:ascii="Times New Roman" w:eastAsia="Times New Roman" w:hAnsi="Times New Roman" w:cs="Times New Roman"/>
-          <w:sz w:val="26"/>
-          <w:szCs w:val="26"/>
-        </w:rPr>
-        <w:t> </w:t>
-      </w:r>
-      <w:r>
-        <w:rPr>
-          <w:rFonts w:ascii="Times New Roman" w:eastAsia="Times New Roman" w:hAnsi="Times New Roman" w:cs="Times New Roman"/>
-          <w:sz w:val="26"/>
-          <w:szCs w:val="26"/>
-        </w:rPr>
-        <w:t>(</w:t>
-      </w:r>
-      <w:r>
-        <w:rPr>
-          <w:rFonts w:ascii="Times New Roman" w:eastAsia="Times New Roman" w:hAnsi="Times New Roman" w:cs="Times New Roman"/>
-          <w:i/>
-          <w:iCs/>
-          <w:sz w:val="26"/>
-          <w:szCs w:val="26"/>
-        </w:rPr>
-        <w:t>Distributed Version Control System – </w:t>
-      </w:r>
-      <w:r>
-        <w:rPr>
-          <w:rFonts w:ascii="Times New Roman" w:eastAsia="Times New Roman" w:hAnsi="Times New Roman" w:cs="Times New Roman"/>
-          <w:bCs/>
-          <w:i/>
-          <w:iCs/>
-          <w:sz w:val="26"/>
-          <w:szCs w:val="26"/>
-        </w:rPr>
-        <w:t>DVCS</w:t>
-      </w:r>
-      <w:r>
-        <w:rPr>
-          <w:rFonts w:ascii="Times New Roman" w:eastAsia="Times New Roman" w:hAnsi="Times New Roman" w:cs="Times New Roman"/>
-          <w:sz w:val="26"/>
-          <w:szCs w:val="26"/>
-        </w:rPr>
-        <w:t>) là một trong những hệ thống quản lý phiên bản phân tán phổ biến nhất hiện nay. DVCS nghĩa là hệ thống giúp mỗi máy tính có thể lưu trữ nhiều phiên bản khác nhau của một mã nguồn được nhân bản (</w:t>
-      </w:r>
-      <w:r>
-        <w:rPr>
-          <w:rFonts w:ascii="Times New Roman" w:eastAsia="Times New Roman" w:hAnsi="Times New Roman" w:cs="Times New Roman"/>
-          <w:bCs/>
-          <w:sz w:val="26"/>
-          <w:szCs w:val="26"/>
-        </w:rPr>
-        <w:t>clone</w:t>
-      </w:r>
-      <w:r>
-        <w:rPr>
-          <w:rFonts w:ascii="Times New Roman" w:eastAsia="Times New Roman" w:hAnsi="Times New Roman" w:cs="Times New Roman"/>
-          <w:sz w:val="26"/>
-          <w:szCs w:val="26"/>
-        </w:rPr>
-        <w:t>) từ một kho chứa mã nguồn (</w:t>
-      </w:r>
-      <w:r>
-        <w:rPr>
-          <w:rFonts w:ascii="Times New Roman" w:eastAsia="Times New Roman" w:hAnsi="Times New Roman" w:cs="Times New Roman"/>
-          <w:bCs/>
-          <w:sz w:val="26"/>
-          <w:szCs w:val="26"/>
-        </w:rPr>
-        <w:t>repository</w:t>
-      </w:r>
-      <w:r>
-        <w:rPr>
-          <w:rFonts w:ascii="Times New Roman" w:eastAsia="Times New Roman" w:hAnsi="Times New Roman" w:cs="Times New Roman"/>
-          <w:sz w:val="26"/>
-          <w:szCs w:val="26"/>
-        </w:rPr>
-        <w:t>), mỗi thay đổi vào mã nguồn trên máy tính sẽ có thể ủy thác (</w:t>
-      </w:r>
-      <w:r>
-        <w:rPr>
-          <w:rFonts w:ascii="Times New Roman" w:eastAsia="Times New Roman" w:hAnsi="Times New Roman" w:cs="Times New Roman"/>
-          <w:bCs/>
-          <w:sz w:val="26"/>
-          <w:szCs w:val="26"/>
-        </w:rPr>
-        <w:t>commit</w:t>
-      </w:r>
-      <w:r>
-        <w:rPr>
-          <w:rFonts w:ascii="Times New Roman" w:eastAsia="Times New Roman" w:hAnsi="Times New Roman" w:cs="Times New Roman"/>
-          <w:sz w:val="26"/>
-          <w:szCs w:val="26"/>
-        </w:rPr>
-        <w:t xml:space="preserve">) rồi đưa lên máy chủ nơi đặt kho chứa chính. Và một máy tính khác (nếu họ có quyền truy cập) cũng có thể clone lại mã nguồn từ kho chứa hoặc clone lại một tập hợp các thay </w:t>
-      </w:r>
-      <w:r>
-        <w:rPr>
-          <w:rFonts w:ascii="Times New Roman" w:eastAsia="Times New Roman" w:hAnsi="Times New Roman" w:cs="Times New Roman"/>
-          <w:sz w:val="26"/>
-          <w:szCs w:val="26"/>
-        </w:rPr>
-        <w:t>đổi mới nhất trên máy tính kia.</w:t>
-      </w:r>
-    </w:p>
-    <w:p>
-      <w:pPr>
-        <w:pStyle w:val="Heading3"/>
-        <w:shd w:val="clear" w:color="auto" w:fill="FFFFFF"/>
-        <w:spacing w:before="0" w:beforeAutospacing="0" w:after="300" w:afterAutospacing="0" w:line="449" w:lineRule="atLeast"/>
-        <w:rPr>
-          <w:b w:val="0"/>
-          <w:sz w:val="26"/>
-          <w:szCs w:val="26"/>
-        </w:rPr>
-      </w:pPr>
-      <w:r>
-        <w:rPr>
-          <w:b w:val="0"/>
-          <w:sz w:val="26"/>
-          <w:szCs w:val="26"/>
-        </w:rPr>
-        <w:t>Github là gì?</w:t>
-      </w:r>
-    </w:p>
-    <w:p>
-      <w:pPr>
-        <w:rPr>
-          <w:rFonts w:ascii="Times New Roman" w:hAnsi="Times New Roman" w:cs="Times New Roman"/>
-          <w:sz w:val="26"/>
-          <w:szCs w:val="26"/>
-          <w:shd w:val="clear" w:color="auto" w:fill="FFFFFF"/>
-        </w:rPr>
-      </w:pPr>
-      <w:r>
-        <w:rPr>
-          <w:rStyle w:val="Strong"/>
-          <w:rFonts w:ascii="Times New Roman" w:hAnsi="Times New Roman" w:cs="Times New Roman"/>
-          <w:b w:val="0"/>
-          <w:sz w:val="26"/>
-          <w:szCs w:val="26"/>
-          <w:shd w:val="clear" w:color="auto" w:fill="FFFFFF"/>
-        </w:rPr>
-        <w:t>Github chính là một dịch vụ máy chủ repository</w:t>
-      </w:r>
-      <w:r>
-        <w:rPr>
-          <w:rStyle w:val="apple-converted-space"/>
-          <w:rFonts w:ascii="Times New Roman" w:hAnsi="Times New Roman" w:cs="Times New Roman"/>
-          <w:sz w:val="26"/>
-          <w:szCs w:val="26"/>
-          <w:shd w:val="clear" w:color="auto" w:fill="FFFFFF"/>
-        </w:rPr>
-        <w:t> </w:t>
-      </w:r>
-      <w:r>
-        <w:rPr>
-          <w:rFonts w:ascii="Times New Roman" w:hAnsi="Times New Roman" w:cs="Times New Roman"/>
-          <w:sz w:val="26"/>
-          <w:szCs w:val="26"/>
-          <w:shd w:val="clear" w:color="auto" w:fill="FFFFFF"/>
-        </w:rPr>
-        <w:t xml:space="preserve">công cộng, </w:t>
-      </w:r>
-      <w:r>
-        <w:rPr>
-          <w:rFonts w:ascii="Times New Roman" w:hAnsi="Times New Roman" w:cs="Times New Roman"/>
-          <w:sz w:val="26"/>
-          <w:szCs w:val="26"/>
-          <w:shd w:val="clear" w:color="auto" w:fill="FFFFFF"/>
-        </w:rPr>
-        <w:t>sử dụng hệ thống quản lý phân tán Git giúp người dùng lưu trữ source code cho các dự án</w:t>
-      </w:r>
-      <w:r>
-        <w:rPr>
-          <w:rFonts w:ascii="Times New Roman" w:hAnsi="Times New Roman" w:cs="Times New Roman"/>
-          <w:sz w:val="26"/>
-          <w:szCs w:val="26"/>
-          <w:shd w:val="clear" w:color="auto" w:fill="FFFFFF"/>
-        </w:rPr>
-        <w:t>.</w:t>
-      </w:r>
-    </w:p>
-    <w:p>
-      <w:pPr>
-        <w:pStyle w:val="Heading3"/>
-        <w:shd w:val="clear" w:color="auto" w:fill="FFFFFF"/>
-        <w:spacing w:before="0" w:beforeAutospacing="0" w:after="300" w:afterAutospacing="0" w:line="449" w:lineRule="atLeast"/>
-        <w:rPr>
-          <w:b w:val="0"/>
-          <w:sz w:val="26"/>
-          <w:szCs w:val="26"/>
-        </w:rPr>
-      </w:pPr>
-      <w:r>
-        <w:rPr>
-          <w:b w:val="0"/>
-          <w:sz w:val="26"/>
-          <w:szCs w:val="26"/>
-        </w:rPr>
-        <w:t>Tại sao nên sử dụng Git</w:t>
-      </w:r>
-      <w:r>
-        <w:rPr>
-          <w:b w:val="0"/>
-          <w:sz w:val="26"/>
-          <w:szCs w:val="26"/>
-        </w:rPr>
         <w:t>hub</w:t>
       </w:r>
       <w:r>
-        <w:rPr>
-          <w:b w:val="0"/>
-          <w:sz w:val="26"/>
-          <w:szCs w:val="26"/>
-        </w:rPr>
-        <w:t>?</w:t>
-      </w:r>
-    </w:p>
-    <w:p>
-      <w:pPr>
-        <w:pStyle w:val="NormalWeb"/>
-        <w:shd w:val="clear" w:color="auto" w:fill="FFFFFF"/>
-        <w:spacing w:before="0" w:beforeAutospacing="0" w:after="375" w:afterAutospacing="0" w:line="396" w:lineRule="atLeast"/>
-        <w:rPr>
-          <w:sz w:val="26"/>
-          <w:szCs w:val="26"/>
-        </w:rPr>
-      </w:pPr>
-      <w:r>
-        <w:rPr>
-          <w:sz w:val="26"/>
-          <w:szCs w:val="26"/>
-        </w:rPr>
-        <w:t>Có rất nhiều lợi thế để bạn nên sử dụng Git</w:t>
-      </w:r>
-      <w:r>
-        <w:rPr>
-          <w:sz w:val="26"/>
-          <w:szCs w:val="26"/>
-        </w:rPr>
-        <w:t>hub</w:t>
-      </w:r>
-      <w:r>
-        <w:rPr>
-          <w:sz w:val="26"/>
-          <w:szCs w:val="26"/>
-        </w:rPr>
-        <w:t xml:space="preserve"> trong việc lập trình ngay từ hôm nay, bất kể là lập trình cái gì đi chăng nữa.</w:t>
-      </w:r>
-    </w:p>
-    <w:p>
-      <w:pPr>
-        <w:numPr>
-          <w:ilvl w:val="0"/>
-          <w:numId w:val="1"/>
-        </w:numPr>
-        <w:shd w:val="clear" w:color="auto" w:fill="FFFFFF"/>
-        <w:spacing w:after="100" w:afterAutospacing="1" w:line="360" w:lineRule="atLeast"/>
-        <w:rPr>
-          <w:rFonts w:ascii="Times New Roman" w:hAnsi="Times New Roman" w:cs="Times New Roman"/>
-          <w:spacing w:val="-6"/>
-          <w:sz w:val="26"/>
-          <w:szCs w:val="26"/>
-        </w:rPr>
-      </w:pPr>
-      <w:r>
-        <w:rPr>
-          <w:rFonts w:ascii="Times New Roman" w:hAnsi="Times New Roman" w:cs="Times New Roman"/>
-          <w:spacing w:val="-6"/>
-          <w:sz w:val="26"/>
-          <w:szCs w:val="26"/>
-        </w:rPr>
-        <w:t>Git</w:t>
-      </w:r>
-      <w:r>
-        <w:rPr>
-          <w:rFonts w:ascii="Times New Roman" w:hAnsi="Times New Roman" w:cs="Times New Roman"/>
-          <w:spacing w:val="-6"/>
-          <w:sz w:val="26"/>
-          <w:szCs w:val="26"/>
-        </w:rPr>
-        <w:t>hub</w:t>
-      </w:r>
-      <w:r>
-        <w:rPr>
-          <w:rFonts w:ascii="Times New Roman" w:hAnsi="Times New Roman" w:cs="Times New Roman"/>
-          <w:spacing w:val="-6"/>
-          <w:sz w:val="26"/>
-          <w:szCs w:val="26"/>
-        </w:rPr>
         <w:t xml:space="preserve"> dễ sử dụng, an toàn và nhanh chóng.</w:t>
-      </w:r>
-    </w:p>
-    <w:p>
-      <w:pPr>
-        <w:numPr>
-          <w:ilvl w:val="0"/>
-          <w:numId w:val="1"/>
-        </w:numPr>
-        <w:shd w:val="clear" w:color="auto" w:fill="FFFFFF"/>
-        <w:spacing w:before="100" w:beforeAutospacing="1" w:after="100" w:afterAutospacing="1" w:line="360" w:lineRule="atLeast"/>
-        <w:rPr>
-          <w:rFonts w:ascii="Times New Roman" w:hAnsi="Times New Roman" w:cs="Times New Roman"/>
-          <w:spacing w:val="-6"/>
-          <w:sz w:val="26"/>
-          <w:szCs w:val="26"/>
-        </w:rPr>
-      </w:pPr>
-      <w:r>
-        <w:rPr>
-          <w:rFonts w:ascii="Times New Roman" w:hAnsi="Times New Roman" w:cs="Times New Roman"/>
-          <w:spacing w:val="-6"/>
-          <w:sz w:val="26"/>
-          <w:szCs w:val="26"/>
-        </w:rPr>
-        <w:t>Có thể giúp quy trình làm việc code theo nhóm đơn giản hơn rất nhiều bằng việc kết hợp các phân nhánh (branch).</w:t>
-      </w:r>
-    </w:p>
-    <w:p>
-      <w:pPr>
-        <w:numPr>
-          <w:ilvl w:val="0"/>
-          <w:numId w:val="1"/>
-        </w:numPr>
-        <w:shd w:val="clear" w:color="auto" w:fill="FFFFFF"/>
-        <w:spacing w:before="100" w:beforeAutospacing="1" w:after="100" w:afterAutospacing="1" w:line="360" w:lineRule="atLeast"/>
-        <w:rPr>
-          <w:rFonts w:ascii="Times New Roman" w:hAnsi="Times New Roman" w:cs="Times New Roman"/>
-          <w:spacing w:val="-6"/>
-          <w:sz w:val="26"/>
-          <w:szCs w:val="26"/>
-        </w:rPr>
-      </w:pPr>
-      <w:r>
-        <w:rPr>
-          <w:rFonts w:ascii="Times New Roman" w:hAnsi="Times New Roman" w:cs="Times New Roman"/>
-          <w:spacing w:val="-6"/>
-          <w:sz w:val="26"/>
-          <w:szCs w:val="26"/>
-        </w:rPr>
-        <w:t>Bạn có thể làm việc ở bất cứ đâu vì chỉ cần clone mã nguồn từ kho chứa hoặc clone một phiên bản thay đổi nào đó từ kho chứa, hoặc một nhánh nào đó từ kho chứa.</w:t>
-      </w:r>
-    </w:p>
-    <w:p>
-      <w:pPr>
-        <w:numPr>
-          <w:ilvl w:val="0"/>
-          <w:numId w:val="1"/>
-        </w:numPr>
-        <w:shd w:val="clear" w:color="auto" w:fill="FFFFFF"/>
-        <w:spacing w:before="100" w:beforeAutospacing="1" w:after="100" w:afterAutospacing="1" w:line="360" w:lineRule="atLeast"/>
-        <w:rPr>
-          <w:rFonts w:ascii="Times New Roman" w:hAnsi="Times New Roman" w:cs="Times New Roman"/>
-          <w:spacing w:val="-6"/>
-          <w:sz w:val="26"/>
-          <w:szCs w:val="26"/>
-        </w:rPr>
-      </w:pPr>
-      <w:r>
-        <w:rPr>
-          <w:rFonts w:ascii="Times New Roman" w:hAnsi="Times New Roman" w:cs="Times New Roman"/>
-          <w:spacing w:val="-6"/>
-          <w:sz w:val="26"/>
-          <w:szCs w:val="26"/>
-        </w:rPr>
-        <w:t>Dễ dàng trong việc deployment sản phẩm.</w:t>
       </w:r>
     </w:p>
     <w:p>
@@ -489,118 +228,85 @@
         <w:pStyle w:val="ListParagraph"/>
         <w:numPr>
           <w:ilvl w:val="0"/>
-          <w:numId w:val="2"/>
+          <w:numId w:val="3"/>
         </w:numPr>
-        <w:shd w:val="clear" w:color="auto" w:fill="FFFFFF"/>
-        <w:spacing w:before="100" w:beforeAutospacing="1" w:after="100" w:afterAutospacing="1" w:line="360" w:lineRule="atLeast"/>
-        <w:rPr>
-          <w:rFonts w:ascii="Times New Roman" w:hAnsi="Times New Roman" w:cs="Times New Roman"/>
-          <w:spacing w:val="-6"/>
-          <w:sz w:val="26"/>
-          <w:szCs w:val="26"/>
-        </w:rPr>
-      </w:pPr>
-      <w:r>
-        <w:rPr>
-          <w:rFonts w:ascii="Times New Roman" w:hAnsi="Times New Roman" w:cs="Times New Roman"/>
-          <w:spacing w:val="-6"/>
-          <w:sz w:val="26"/>
-          <w:szCs w:val="26"/>
-        </w:rPr>
-        <w:t>Hướng dẫn sử dụng</w:t>
+      </w:pPr>
+      <w:r>
+        <w:t>Có thể giúp quy trình làm việc code theo nhóm đơn giản hơn rất nhiều bằng việc kết hợp các phân nhánh (branch).</w:t>
       </w:r>
     </w:p>
     <w:p>
       <w:pPr>
         <w:pStyle w:val="ListParagraph"/>
         <w:numPr>
-          <w:ilvl w:val="1"/>
-          <w:numId w:val="2"/>
+          <w:ilvl w:val="0"/>
+          <w:numId w:val="3"/>
         </w:numPr>
-        <w:shd w:val="clear" w:color="auto" w:fill="FFFFFF"/>
-        <w:spacing w:before="100" w:beforeAutospacing="1" w:after="100" w:afterAutospacing="1" w:line="360" w:lineRule="atLeast"/>
-        <w:rPr>
-          <w:rFonts w:ascii="Times New Roman" w:hAnsi="Times New Roman" w:cs="Times New Roman"/>
-          <w:spacing w:val="-6"/>
-          <w:sz w:val="26"/>
-          <w:szCs w:val="26"/>
-        </w:rPr>
-      </w:pPr>
-      <w:r>
-        <w:rPr>
-          <w:rFonts w:ascii="Times New Roman" w:hAnsi="Times New Roman" w:cs="Times New Roman"/>
-          <w:spacing w:val="-6"/>
-          <w:sz w:val="26"/>
-          <w:szCs w:val="26"/>
-        </w:rPr>
+      </w:pPr>
+      <w:r>
+        <w:t>Bạn có thể làm việc ở bất cứ đâu vì chỉ cần clone mã nguồn từ kho chứa hoặc clone một phiên bản thay đổi nào đó từ kho chứa, hoặc một nhánh nào đó từ kho chứa.</w:t>
+      </w:r>
+    </w:p>
+    <w:p>
+      <w:pPr>
+        <w:pStyle w:val="ListParagraph"/>
+        <w:numPr>
+          <w:ilvl w:val="0"/>
+          <w:numId w:val="3"/>
+        </w:numPr>
+      </w:pPr>
+      <w:r>
+        <w:t>Dễ dàng trong việc deployment sản phẩm.</w:t>
+      </w:r>
+    </w:p>
+    <w:p/>
+    <w:p>
+      <w:pPr>
+        <w:pStyle w:val="Heading1"/>
+      </w:pPr>
+      <w:r>
+        <w:lastRenderedPageBreak/>
+        <w:t xml:space="preserve">2. </w:t>
+      </w:r>
+      <w:r>
+        <w:t>Hướng dẫn sử dụng</w:t>
+      </w:r>
+    </w:p>
+    <w:p>
+      <w:pPr>
+        <w:pStyle w:val="Heading2"/>
+      </w:pPr>
+      <w:r>
+        <w:t xml:space="preserve">2.1 </w:t>
+      </w:r>
+      <w:r>
         <w:t>Đăng ký tài khoản Github</w:t>
       </w:r>
     </w:p>
     <w:p>
-      <w:pPr>
-        <w:shd w:val="clear" w:color="auto" w:fill="FFFFFF"/>
-        <w:spacing w:before="100" w:beforeAutospacing="1" w:after="100" w:afterAutospacing="1" w:line="360" w:lineRule="atLeast"/>
-        <w:ind w:left="360"/>
-        <w:rPr>
-          <w:rFonts w:ascii="Times New Roman" w:hAnsi="Times New Roman" w:cs="Times New Roman"/>
-          <w:spacing w:val="-6"/>
-          <w:sz w:val="26"/>
-          <w:szCs w:val="26"/>
-        </w:rPr>
-      </w:pPr>
-      <w:r>
-        <w:rPr>
-          <w:rFonts w:ascii="Times New Roman" w:hAnsi="Times New Roman" w:cs="Times New Roman"/>
-          <w:spacing w:val="-6"/>
-          <w:sz w:val="26"/>
-          <w:szCs w:val="26"/>
-        </w:rPr>
-        <w:lastRenderedPageBreak/>
+      <w:r>
         <w:t>Trước hết bạn cần phải đăng ký miễn phí một tài khoản GitHub. Bạn có thể vào trang chủ của GitHut tại:</w:t>
       </w:r>
       <w:r>
-        <w:rPr>
-          <w:rFonts w:ascii="Times New Roman" w:hAnsi="Times New Roman" w:cs="Times New Roman"/>
-          <w:spacing w:val="-6"/>
-          <w:sz w:val="26"/>
-          <w:szCs w:val="26"/>
-        </w:rPr>
         <w:t xml:space="preserve"> </w:t>
       </w:r>
       <w:hyperlink r:id="rId6" w:history="1">
         <w:r>
           <w:rPr>
             <w:rStyle w:val="Hyperlink"/>
-            <w:rFonts w:ascii="Times New Roman" w:hAnsi="Times New Roman" w:cs="Times New Roman"/>
             <w:spacing w:val="-6"/>
-            <w:sz w:val="26"/>
-            <w:szCs w:val="26"/>
           </w:rPr>
           <w:t>https://github.com</w:t>
         </w:r>
       </w:hyperlink>
     </w:p>
     <w:p>
-      <w:pPr>
-        <w:shd w:val="clear" w:color="auto" w:fill="FFFFFF"/>
-        <w:spacing w:before="100" w:beforeAutospacing="1" w:after="100" w:afterAutospacing="1" w:line="360" w:lineRule="atLeast"/>
-        <w:rPr>
-          <w:rFonts w:ascii="Times New Roman" w:hAnsi="Times New Roman" w:cs="Times New Roman"/>
-          <w:spacing w:val="-6"/>
-          <w:sz w:val="26"/>
-          <w:szCs w:val="26"/>
-        </w:rPr>
-      </w:pPr>
-      <w:r>
-        <w:rPr>
-          <w:rFonts w:ascii="Times New Roman" w:hAnsi="Times New Roman" w:cs="Times New Roman"/>
+      <w:r>
+        <w:rPr>
           <w:noProof/>
-          <w:spacing w:val="-6"/>
-          <w:sz w:val="26"/>
-          <w:szCs w:val="26"/>
         </w:rPr>
         <w:drawing>
-          <wp:inline distT="0" distB="0" distL="0" distR="0">
+          <wp:inline distT="0" distB="0" distL="0" distR="0" wp14:anchorId="460FACB0" wp14:editId="6260AF1B">
             <wp:extent cx="5943600" cy="3200400"/>
             <wp:effectExtent l="0" t="0" r="0" b="0"/>
             <wp:docPr id="2" name="Picture 2" descr="C:\Users\TANTAI\Desktop\Untitled.png"/>
@@ -650,147 +356,67 @@
       </w:r>
     </w:p>
     <w:p>
-      <w:pPr>
-        <w:shd w:val="clear" w:color="auto" w:fill="FFFFFF"/>
-        <w:spacing w:before="100" w:beforeAutospacing="1" w:after="100" w:afterAutospacing="1" w:line="360" w:lineRule="atLeast"/>
-        <w:ind w:left="360"/>
-        <w:rPr>
-          <w:rFonts w:ascii="Times New Roman" w:hAnsi="Times New Roman" w:cs="Times New Roman"/>
-          <w:spacing w:val="-6"/>
-          <w:sz w:val="26"/>
-          <w:szCs w:val="26"/>
-        </w:rPr>
-      </w:pPr>
-      <w:r>
-        <w:rPr>
-          <w:rFonts w:ascii="Times New Roman" w:hAnsi="Times New Roman" w:cs="Times New Roman"/>
-          <w:spacing w:val="-6"/>
-          <w:sz w:val="26"/>
-          <w:szCs w:val="26"/>
-        </w:rPr>
+      <w:r>
         <w:t xml:space="preserve">Việc đăng ký một tài khoản là đơn giản, bạn chỉ cần nhập </w:t>
       </w:r>
       <w:r>
-        <w:rPr>
-          <w:rFonts w:ascii="Times New Roman" w:hAnsi="Times New Roman" w:cs="Times New Roman"/>
-          <w:spacing w:val="-6"/>
-          <w:sz w:val="26"/>
-          <w:szCs w:val="26"/>
-        </w:rPr>
         <w:t>U</w:t>
       </w:r>
       <w:r>
-        <w:rPr>
-          <w:rFonts w:ascii="Times New Roman" w:hAnsi="Times New Roman" w:cs="Times New Roman"/>
-          <w:spacing w:val="-6"/>
-          <w:sz w:val="26"/>
-          <w:szCs w:val="26"/>
-        </w:rPr>
         <w:t xml:space="preserve">sername/password và địa chỉ </w:t>
       </w:r>
       <w:r>
-        <w:rPr>
-          <w:rFonts w:ascii="Times New Roman" w:hAnsi="Times New Roman" w:cs="Times New Roman"/>
-          <w:spacing w:val="-6"/>
-          <w:sz w:val="26"/>
-          <w:szCs w:val="26"/>
-        </w:rPr>
         <w:t>E</w:t>
       </w:r>
       <w:r>
-        <w:rPr>
-          <w:rFonts w:ascii="Times New Roman" w:hAnsi="Times New Roman" w:cs="Times New Roman"/>
-          <w:spacing w:val="-6"/>
-          <w:sz w:val="26"/>
-          <w:szCs w:val="26"/>
-        </w:rPr>
         <w:t>mail. Sau khi đăng ký xong bạn cần vào Email kích hoạt tài khoản. Mọi việc hoàn thành.</w:t>
       </w:r>
     </w:p>
     <w:p>
       <w:pPr>
-        <w:pStyle w:val="ListParagraph"/>
-        <w:numPr>
-          <w:ilvl w:val="1"/>
-          <w:numId w:val="2"/>
-        </w:numPr>
-        <w:shd w:val="clear" w:color="auto" w:fill="FFFFFF"/>
-        <w:spacing w:before="100" w:beforeAutospacing="1" w:after="100" w:afterAutospacing="1" w:line="360" w:lineRule="atLeast"/>
-        <w:rPr>
-          <w:rFonts w:ascii="Times New Roman" w:hAnsi="Times New Roman" w:cs="Times New Roman"/>
-          <w:spacing w:val="-6"/>
-          <w:sz w:val="26"/>
-          <w:szCs w:val="26"/>
-        </w:rPr>
-      </w:pPr>
-      <w:r>
-        <w:rPr>
-          <w:rFonts w:ascii="Times New Roman" w:hAnsi="Times New Roman" w:cs="Times New Roman"/>
-          <w:spacing w:val="-6"/>
-          <w:sz w:val="26"/>
-          <w:szCs w:val="26"/>
-        </w:rPr>
+        <w:spacing w:before="0" w:after="200" w:line="276" w:lineRule="auto"/>
+        <w:ind w:firstLine="0"/>
+        <w:jc w:val="left"/>
+      </w:pPr>
+      <w:r>
+        <w:br w:type="page"/>
+      </w:r>
+    </w:p>
+    <w:p>
+      <w:pPr>
+        <w:pStyle w:val="Heading2"/>
+      </w:pPr>
+      <w:r>
+        <w:lastRenderedPageBreak/>
+        <w:t xml:space="preserve">2.2 </w:t>
+      </w:r>
+      <w:r>
         <w:t>Download và cài đặt Github Desktop</w:t>
       </w:r>
     </w:p>
     <w:p>
-      <w:pPr>
-        <w:shd w:val="clear" w:color="auto" w:fill="FFFFFF"/>
-        <w:spacing w:before="100" w:beforeAutospacing="1" w:after="100" w:afterAutospacing="1" w:line="360" w:lineRule="atLeast"/>
-        <w:ind w:left="360"/>
-        <w:rPr>
-          <w:rFonts w:ascii="Times New Roman" w:hAnsi="Times New Roman" w:cs="Times New Roman"/>
-          <w:spacing w:val="-6"/>
-          <w:sz w:val="26"/>
-          <w:szCs w:val="26"/>
-        </w:rPr>
-      </w:pPr>
-      <w:r>
-        <w:rPr>
-          <w:rFonts w:ascii="Times New Roman" w:hAnsi="Times New Roman" w:cs="Times New Roman"/>
-          <w:spacing w:val="-6"/>
-          <w:sz w:val="26"/>
-          <w:szCs w:val="26"/>
-        </w:rPr>
+      <w:r>
         <w:t xml:space="preserve">Để download GitHub Desktop bạn vào địa chỉ: </w:t>
       </w:r>
       <w:hyperlink r:id="rId8" w:history="1">
         <w:r>
           <w:rPr>
             <w:rStyle w:val="Hyperlink"/>
-            <w:rFonts w:ascii="Times New Roman" w:hAnsi="Times New Roman" w:cs="Times New Roman"/>
             <w:spacing w:val="-6"/>
-            <w:sz w:val="26"/>
-            <w:szCs w:val="26"/>
           </w:rPr>
           <w:t>https://windows.github.com/</w:t>
         </w:r>
       </w:hyperlink>
     </w:p>
     <w:p>
-      <w:pPr>
-        <w:shd w:val="clear" w:color="auto" w:fill="FFFFFF"/>
-        <w:spacing w:before="100" w:beforeAutospacing="1" w:after="100" w:afterAutospacing="1" w:line="360" w:lineRule="atLeast"/>
-        <w:rPr>
-          <w:rFonts w:ascii="Times New Roman" w:hAnsi="Times New Roman" w:cs="Times New Roman"/>
-          <w:spacing w:val="-6"/>
-          <w:sz w:val="26"/>
-          <w:szCs w:val="26"/>
-        </w:rPr>
-      </w:pPr>
-      <w:r>
-        <w:rPr>
-          <w:rFonts w:ascii="Times New Roman" w:hAnsi="Times New Roman" w:cs="Times New Roman"/>
+      <w:r>
+        <w:rPr>
           <w:noProof/>
-          <w:spacing w:val="-6"/>
-          <w:sz w:val="26"/>
-          <w:szCs w:val="26"/>
-        </w:rPr>
-        <w:lastRenderedPageBreak/>
+        </w:rPr>
         <w:drawing>
-          <wp:inline distT="0" distB="0" distL="0" distR="0">
-            <wp:extent cx="5943600" cy="3200400"/>
-            <wp:effectExtent l="0" t="0" r="0" b="0"/>
+          <wp:inline distT="0" distB="0" distL="0" distR="0" wp14:anchorId="6E34C6A2" wp14:editId="79B513EF">
+            <wp:extent cx="5422605" cy="2919864"/>
+            <wp:effectExtent l="0" t="0" r="6985" b="0"/>
             <wp:docPr id="3" name="Picture 3" descr="C:\Users\TANTAI\Desktop\Untitled.png"/>
             <wp:cNvGraphicFramePr>
               <a:graphicFrameLocks xmlns:a="http://schemas.openxmlformats.org/drawingml/2006/main" noChangeAspect="1"/>
@@ -805,7 +431,7 @@
                     </pic:cNvPicPr>
                   </pic:nvPicPr>
                   <pic:blipFill>
-                    <a:blip r:embed="rId9">
+                    <a:blip r:embed="rId9" cstate="print">
                       <a:extLst>
                         <a:ext uri="{28A0092B-C50C-407E-A947-70E740481C1C}">
                           <a14:useLocalDpi xmlns:a14="http://schemas.microsoft.com/office/drawing/2010/main" val="0"/>
@@ -820,7 +446,7 @@
                   <pic:spPr bwMode="auto">
                     <a:xfrm>
                       <a:off x="0" y="0"/>
-                      <a:ext cx="5943600" cy="3200400"/>
+                      <a:ext cx="5422605" cy="2919864"/>
                     </a:xfrm>
                     <a:prstGeom prst="rect">
                       <a:avLst/>
@@ -838,141 +464,50 @@
       </w:r>
     </w:p>
     <w:p>
-      <w:pPr>
-        <w:shd w:val="clear" w:color="auto" w:fill="FFFFFF"/>
-        <w:spacing w:before="100" w:beforeAutospacing="1" w:after="100" w:afterAutospacing="1" w:line="360" w:lineRule="atLeast"/>
-        <w:rPr>
-          <w:rFonts w:ascii="Times New Roman" w:hAnsi="Times New Roman" w:cs="Times New Roman"/>
-          <w:spacing w:val="-6"/>
-          <w:sz w:val="26"/>
-          <w:szCs w:val="26"/>
-        </w:rPr>
-      </w:pPr>
-      <w:r>
-        <w:rPr>
-          <w:rFonts w:ascii="Times New Roman" w:hAnsi="Times New Roman" w:cs="Times New Roman"/>
-          <w:spacing w:val="-6"/>
-          <w:sz w:val="26"/>
-          <w:szCs w:val="26"/>
-        </w:rPr>
+      <w:r>
         <w:t>Sau khi download xong, bạn cần cài đặ</w:t>
       </w:r>
       <w:r>
-        <w:rPr>
-          <w:rFonts w:ascii="Times New Roman" w:hAnsi="Times New Roman" w:cs="Times New Roman"/>
-          <w:spacing w:val="-6"/>
-          <w:sz w:val="26"/>
-          <w:szCs w:val="26"/>
-        </w:rPr>
         <w:t>t Github Desktop vào máy tính.</w:t>
       </w:r>
     </w:p>
     <w:p>
       <w:pPr>
-        <w:pStyle w:val="ListParagraph"/>
-        <w:numPr>
-          <w:ilvl w:val="1"/>
-          <w:numId w:val="2"/>
-        </w:numPr>
-        <w:shd w:val="clear" w:color="auto" w:fill="FFFFFF"/>
-        <w:spacing w:before="100" w:beforeAutospacing="1" w:after="100" w:afterAutospacing="1" w:line="360" w:lineRule="atLeast"/>
-        <w:rPr>
-          <w:rFonts w:ascii="Times New Roman" w:hAnsi="Times New Roman" w:cs="Times New Roman"/>
-          <w:spacing w:val="-6"/>
-          <w:sz w:val="26"/>
-          <w:szCs w:val="26"/>
-        </w:rPr>
-      </w:pPr>
-      <w:r>
-        <w:rPr>
-          <w:rFonts w:ascii="Times New Roman" w:hAnsi="Times New Roman" w:cs="Times New Roman"/>
-          <w:spacing w:val="-6"/>
-          <w:sz w:val="26"/>
-          <w:szCs w:val="26"/>
-        </w:rPr>
+        <w:pStyle w:val="Heading2"/>
+      </w:pPr>
+      <w:r>
+        <w:t xml:space="preserve">2.3 </w:t>
+      </w:r>
+      <w:r>
         <w:t>Chạy Github Desktop</w:t>
       </w:r>
     </w:p>
     <w:p>
-      <w:pPr>
-        <w:shd w:val="clear" w:color="auto" w:fill="FFFFFF"/>
-        <w:spacing w:before="100" w:beforeAutospacing="1" w:after="100" w:afterAutospacing="1" w:line="360" w:lineRule="atLeast"/>
-        <w:rPr>
-          <w:rFonts w:ascii="Times New Roman" w:hAnsi="Times New Roman" w:cs="Times New Roman"/>
-          <w:spacing w:val="-6"/>
-          <w:sz w:val="26"/>
-          <w:szCs w:val="26"/>
-        </w:rPr>
-      </w:pPr>
-      <w:r>
-        <w:rPr>
-          <w:rFonts w:ascii="Times New Roman" w:hAnsi="Times New Roman" w:cs="Times New Roman"/>
-          <w:spacing w:val="-6"/>
-          <w:sz w:val="26"/>
-          <w:szCs w:val="26"/>
-        </w:rPr>
+      <w:r>
         <w:t>Đăng nhập trên Git</w:t>
       </w:r>
       <w:r>
-        <w:rPr>
-          <w:rFonts w:ascii="Times New Roman" w:hAnsi="Times New Roman" w:cs="Times New Roman"/>
-          <w:spacing w:val="-6"/>
-          <w:sz w:val="26"/>
-          <w:szCs w:val="26"/>
-        </w:rPr>
         <w:t>h</w:t>
       </w:r>
       <w:r>
-        <w:rPr>
-          <w:rFonts w:ascii="Times New Roman" w:hAnsi="Times New Roman" w:cs="Times New Roman"/>
-          <w:spacing w:val="-6"/>
-          <w:sz w:val="26"/>
-          <w:szCs w:val="26"/>
-        </w:rPr>
         <w:t>ub Desktop để kết nối vào tài khoản Git</w:t>
       </w:r>
       <w:r>
-        <w:rPr>
-          <w:rFonts w:ascii="Times New Roman" w:hAnsi="Times New Roman" w:cs="Times New Roman"/>
-          <w:spacing w:val="-6"/>
-          <w:sz w:val="26"/>
-          <w:szCs w:val="26"/>
-        </w:rPr>
         <w:t>h</w:t>
       </w:r>
       <w:r>
-        <w:rPr>
-          <w:rFonts w:ascii="Times New Roman" w:hAnsi="Times New Roman" w:cs="Times New Roman"/>
-          <w:spacing w:val="-6"/>
-          <w:sz w:val="26"/>
-          <w:szCs w:val="26"/>
-        </w:rPr>
         <w:t>ub của bạn.</w:t>
       </w:r>
     </w:p>
     <w:p>
-      <w:pPr>
-        <w:shd w:val="clear" w:color="auto" w:fill="FFFFFF"/>
-        <w:spacing w:before="100" w:beforeAutospacing="1" w:after="100" w:afterAutospacing="1" w:line="360" w:lineRule="atLeast"/>
-        <w:rPr>
-          <w:rFonts w:ascii="Times New Roman" w:hAnsi="Times New Roman" w:cs="Times New Roman"/>
-          <w:spacing w:val="-6"/>
-          <w:sz w:val="26"/>
-          <w:szCs w:val="26"/>
-        </w:rPr>
-      </w:pPr>
-      <w:r>
-        <w:rPr>
-          <w:rFonts w:ascii="Times New Roman" w:hAnsi="Times New Roman" w:cs="Times New Roman"/>
+      <w:r>
+        <w:rPr>
           <w:noProof/>
-          <w:spacing w:val="-6"/>
-          <w:sz w:val="26"/>
-          <w:szCs w:val="26"/>
         </w:rPr>
         <w:drawing>
-          <wp:inline distT="0" distB="0" distL="0" distR="0">
-            <wp:extent cx="5943600" cy="3561715"/>
-            <wp:effectExtent l="0" t="0" r="0" b="635"/>
+          <wp:inline distT="0" distB="0" distL="0" distR="0" wp14:anchorId="3EECE8E0" wp14:editId="21AEB83D">
+            <wp:extent cx="5475768" cy="3281366"/>
+            <wp:effectExtent l="0" t="0" r="0" b="0"/>
             <wp:docPr id="1" name="Picture 1" descr="C:\Users\TANTAI\Desktop\70472.png"/>
             <wp:cNvGraphicFramePr>
               <a:graphicFrameLocks xmlns:a="http://schemas.openxmlformats.org/drawingml/2006/main" noChangeAspect="1"/>
@@ -1002,7 +537,7 @@
                   <pic:spPr bwMode="auto">
                     <a:xfrm>
                       <a:off x="0" y="0"/>
-                      <a:ext cx="5943600" cy="3561715"/>
+                      <a:ext cx="5475768" cy="3281366"/>
                     </a:xfrm>
                     <a:prstGeom prst="rect">
                       <a:avLst/>
@@ -1020,27 +555,13 @@
       </w:r>
     </w:p>
     <w:p>
-      <w:pPr>
-        <w:shd w:val="clear" w:color="auto" w:fill="FFFFFF"/>
-        <w:spacing w:before="100" w:beforeAutospacing="1" w:after="100" w:afterAutospacing="1" w:line="360" w:lineRule="atLeast"/>
-        <w:rPr>
-          <w:rFonts w:ascii="Times New Roman" w:hAnsi="Times New Roman" w:cs="Times New Roman"/>
-          <w:spacing w:val="-6"/>
-          <w:sz w:val="26"/>
-          <w:szCs w:val="26"/>
-        </w:rPr>
-      </w:pPr>
-      <w:r>
-        <w:rPr>
-          <w:rFonts w:ascii="Times New Roman" w:hAnsi="Times New Roman" w:cs="Times New Roman"/>
+      <w:r>
+        <w:rPr>
           <w:noProof/>
-          <w:spacing w:val="-6"/>
-          <w:sz w:val="26"/>
-          <w:szCs w:val="26"/>
         </w:rPr>
         <w:lastRenderedPageBreak/>
         <w:drawing>
-          <wp:inline distT="0" distB="0" distL="0" distR="0">
+          <wp:inline distT="0" distB="0" distL="0" distR="0" wp14:anchorId="67C594BB" wp14:editId="21E7B143">
             <wp:extent cx="5943600" cy="3561715"/>
             <wp:effectExtent l="0" t="0" r="0" b="635"/>
             <wp:docPr id="4" name="Picture 4" descr="C:\Users\TANTAI\Desktop\70479.png"/>
@@ -1090,26 +611,12 @@
       </w:r>
     </w:p>
     <w:p>
-      <w:pPr>
-        <w:shd w:val="clear" w:color="auto" w:fill="FFFFFF"/>
-        <w:spacing w:before="100" w:beforeAutospacing="1" w:after="100" w:afterAutospacing="1" w:line="360" w:lineRule="atLeast"/>
-        <w:rPr>
-          <w:rFonts w:ascii="Times New Roman" w:hAnsi="Times New Roman" w:cs="Times New Roman"/>
-          <w:spacing w:val="-6"/>
-          <w:sz w:val="26"/>
-          <w:szCs w:val="26"/>
-        </w:rPr>
-      </w:pPr>
-      <w:r>
-        <w:rPr>
-          <w:rFonts w:ascii="Times New Roman" w:hAnsi="Times New Roman" w:cs="Times New Roman"/>
+      <w:r>
+        <w:rPr>
           <w:noProof/>
-          <w:spacing w:val="-6"/>
-          <w:sz w:val="26"/>
-          <w:szCs w:val="26"/>
         </w:rPr>
         <w:drawing>
-          <wp:inline distT="0" distB="0" distL="0" distR="0">
+          <wp:inline distT="0" distB="0" distL="0" distR="0" wp14:anchorId="10D9C5A8" wp14:editId="0D8082F8">
             <wp:extent cx="5943600" cy="3561715"/>
             <wp:effectExtent l="0" t="0" r="0" b="635"/>
             <wp:docPr id="5" name="Picture 5" descr="C:\Users\TANTAI\Desktop\70482.png"/>
@@ -1158,94 +665,39 @@
         </w:drawing>
       </w:r>
     </w:p>
-    <w:p>
-      <w:pPr>
-        <w:pStyle w:val="ListParagraph"/>
-        <w:numPr>
-          <w:ilvl w:val="1"/>
-          <w:numId w:val="2"/>
-        </w:numPr>
-        <w:shd w:val="clear" w:color="auto" w:fill="FFFFFF"/>
-        <w:spacing w:before="100" w:beforeAutospacing="1" w:after="100" w:afterAutospacing="1" w:line="360" w:lineRule="atLeast"/>
-        <w:rPr>
-          <w:rFonts w:ascii="Times New Roman" w:hAnsi="Times New Roman" w:cs="Times New Roman"/>
-          <w:spacing w:val="-6"/>
-          <w:sz w:val="26"/>
-          <w:szCs w:val="26"/>
-        </w:rPr>
-      </w:pPr>
-      <w:r>
-        <w:rPr>
-          <w:rFonts w:ascii="Times New Roman" w:hAnsi="Times New Roman" w:cs="Times New Roman"/>
-          <w:spacing w:val="-6"/>
-          <w:sz w:val="26"/>
-          <w:szCs w:val="26"/>
-        </w:rPr>
+    <w:p/>
+    <w:p/>
+    <w:p>
+      <w:pPr>
+        <w:pStyle w:val="Heading2"/>
+      </w:pPr>
+      <w:r>
+        <w:lastRenderedPageBreak/>
+        <w:t xml:space="preserve">2.4 </w:t>
+      </w:r>
+      <w:r>
         <w:t>Tạo Github Repository</w:t>
       </w:r>
     </w:p>
     <w:p>
-      <w:pPr>
-        <w:shd w:val="clear" w:color="auto" w:fill="FFFFFF"/>
-        <w:spacing w:before="100" w:beforeAutospacing="1" w:after="100" w:afterAutospacing="1" w:line="360" w:lineRule="atLeast"/>
-        <w:rPr>
-          <w:rFonts w:ascii="Times New Roman" w:hAnsi="Times New Roman" w:cs="Times New Roman"/>
-          <w:spacing w:val="-6"/>
-          <w:sz w:val="26"/>
-          <w:szCs w:val="26"/>
-        </w:rPr>
-      </w:pPr>
-      <w:r>
-        <w:rPr>
-          <w:rFonts w:ascii="Times New Roman" w:hAnsi="Times New Roman" w:cs="Times New Roman"/>
-          <w:spacing w:val="-6"/>
-          <w:sz w:val="26"/>
-          <w:szCs w:val="26"/>
-        </w:rPr>
-        <w:lastRenderedPageBreak/>
+      <w:r>
         <w:t>Sau khi đăng ký xong tài khoả</w:t>
       </w:r>
       <w:r>
-        <w:rPr>
-          <w:rFonts w:ascii="Times New Roman" w:hAnsi="Times New Roman" w:cs="Times New Roman"/>
-          <w:spacing w:val="-6"/>
-          <w:sz w:val="26"/>
-          <w:szCs w:val="26"/>
-        </w:rPr>
         <w:t xml:space="preserve">n GitHub </w:t>
       </w:r>
       <w:r>
-        <w:rPr>
-          <w:rFonts w:ascii="Times New Roman" w:hAnsi="Times New Roman" w:cs="Times New Roman"/>
-          <w:spacing w:val="-6"/>
-          <w:sz w:val="26"/>
-          <w:szCs w:val="26"/>
-        </w:rPr>
         <w:t>và đăng nhập vào. Bạn có thể tạo một GitHub Repository.</w:t>
       </w:r>
     </w:p>
     <w:p>
-      <w:pPr>
-        <w:shd w:val="clear" w:color="auto" w:fill="FFFFFF"/>
-        <w:spacing w:before="100" w:beforeAutospacing="1" w:after="100" w:afterAutospacing="1" w:line="360" w:lineRule="atLeast"/>
-        <w:rPr>
-          <w:rFonts w:ascii="Times New Roman" w:hAnsi="Times New Roman" w:cs="Times New Roman"/>
-          <w:spacing w:val="-6"/>
-          <w:sz w:val="26"/>
-          <w:szCs w:val="26"/>
-        </w:rPr>
-      </w:pPr>
-      <w:r>
-        <w:rPr>
-          <w:rFonts w:ascii="Times New Roman" w:hAnsi="Times New Roman" w:cs="Times New Roman"/>
+      <w:r>
+        <w:rPr>
           <w:noProof/>
-          <w:spacing w:val="-6"/>
-          <w:sz w:val="26"/>
-          <w:szCs w:val="26"/>
         </w:rPr>
         <w:drawing>
-          <wp:inline distT="0" distB="0" distL="0" distR="0">
-            <wp:extent cx="5932805" cy="3094355"/>
+          <wp:inline distT="0" distB="0" distL="0" distR="0" wp14:anchorId="7D804CCE" wp14:editId="3E0F678F">
+            <wp:extent cx="5454502" cy="2844887"/>
             <wp:effectExtent l="0" t="0" r="0" b="0"/>
             <wp:docPr id="6" name="Picture 6" descr="C:\Users\TANTAI\Desktop\Untitled.png"/>
             <wp:cNvGraphicFramePr>
@@ -1261,7 +713,7 @@
                     </pic:cNvPicPr>
                   </pic:nvPicPr>
                   <pic:blipFill>
-                    <a:blip r:embed="rId13">
+                    <a:blip r:embed="rId13" cstate="print">
                       <a:extLst>
                         <a:ext uri="{28A0092B-C50C-407E-A947-70E740481C1C}">
                           <a14:useLocalDpi xmlns:a14="http://schemas.microsoft.com/office/drawing/2010/main" val="0"/>
@@ -1276,7 +728,7 @@
                   <pic:spPr bwMode="auto">
                     <a:xfrm>
                       <a:off x="0" y="0"/>
-                      <a:ext cx="5932805" cy="3094355"/>
+                      <a:ext cx="5454320" cy="2844792"/>
                     </a:xfrm>
                     <a:prstGeom prst="rect">
                       <a:avLst/>
@@ -1294,50 +746,19 @@
       </w:r>
     </w:p>
     <w:p>
-      <w:pPr>
-        <w:shd w:val="clear" w:color="auto" w:fill="FFFFFF"/>
-        <w:spacing w:before="100" w:beforeAutospacing="1" w:after="100" w:afterAutospacing="1" w:line="360" w:lineRule="atLeast"/>
-        <w:rPr>
-          <w:rFonts w:ascii="Times New Roman" w:hAnsi="Times New Roman" w:cs="Times New Roman"/>
-          <w:spacing w:val="-6"/>
-          <w:sz w:val="26"/>
-          <w:szCs w:val="26"/>
-        </w:rPr>
-      </w:pPr>
-      <w:r>
-        <w:rPr>
-          <w:rFonts w:ascii="Times New Roman" w:hAnsi="Times New Roman" w:cs="Times New Roman"/>
-          <w:spacing w:val="-6"/>
-          <w:sz w:val="26"/>
-          <w:szCs w:val="26"/>
-        </w:rPr>
+      <w:r>
         <w:t>Bạn sẽ cần đặt tên cho kho chứa của bạn. Bạn có thể chọn loại kho chứa là Public (ai cũng có thể clone) và Private (chỉ có những người được cấp quyền mới có thể clone).</w:t>
       </w:r>
     </w:p>
     <w:p>
-      <w:pPr>
-        <w:shd w:val="clear" w:color="auto" w:fill="FFFFFF"/>
-        <w:spacing w:before="100" w:beforeAutospacing="1" w:after="100" w:afterAutospacing="1" w:line="360" w:lineRule="atLeast"/>
-        <w:rPr>
-          <w:rFonts w:ascii="Times New Roman" w:hAnsi="Times New Roman" w:cs="Times New Roman"/>
-          <w:spacing w:val="-6"/>
-          <w:sz w:val="26"/>
-          <w:szCs w:val="26"/>
-        </w:rPr>
-      </w:pPr>
-      <w:r>
-        <w:rPr>
-          <w:rFonts w:ascii="Times New Roman" w:hAnsi="Times New Roman" w:cs="Times New Roman"/>
+      <w:r>
+        <w:rPr>
           <w:noProof/>
-          <w:spacing w:val="-6"/>
-          <w:sz w:val="26"/>
-          <w:szCs w:val="26"/>
-        </w:rPr>
-        <w:lastRenderedPageBreak/>
+        </w:rPr>
         <w:drawing>
-          <wp:inline distT="0" distB="0" distL="0" distR="0">
-            <wp:extent cx="5932805" cy="3710940"/>
-            <wp:effectExtent l="0" t="0" r="0" b="3810"/>
+          <wp:inline distT="0" distB="0" distL="0" distR="0" wp14:anchorId="1A9D67F8" wp14:editId="23AA5C34">
+            <wp:extent cx="5380074" cy="3365209"/>
+            <wp:effectExtent l="0" t="0" r="0" b="6985"/>
             <wp:docPr id="8" name="Picture 8" descr="C:\Users\TANTAI\Downloads\Create a New Repository.png"/>
             <wp:cNvGraphicFramePr>
               <a:graphicFrameLocks xmlns:a="http://schemas.openxmlformats.org/drawingml/2006/main" noChangeAspect="1"/>
@@ -1352,7 +773,7 @@
                     </pic:cNvPicPr>
                   </pic:nvPicPr>
                   <pic:blipFill>
-                    <a:blip r:embed="rId14">
+                    <a:blip r:embed="rId14" cstate="print">
                       <a:extLst>
                         <a:ext uri="{28A0092B-C50C-407E-A947-70E740481C1C}">
                           <a14:useLocalDpi xmlns:a14="http://schemas.microsoft.com/office/drawing/2010/main" val="0"/>
@@ -1367,7 +788,7 @@
                   <pic:spPr bwMode="auto">
                     <a:xfrm>
                       <a:off x="0" y="0"/>
-                      <a:ext cx="5932805" cy="3710940"/>
+                      <a:ext cx="5379899" cy="3365100"/>
                     </a:xfrm>
                     <a:prstGeom prst="rect">
                       <a:avLst/>
@@ -1386,123 +807,47 @@
     </w:p>
     <w:p>
       <w:pPr>
-        <w:pStyle w:val="ListParagraph"/>
-        <w:numPr>
-          <w:ilvl w:val="1"/>
-          <w:numId w:val="2"/>
-        </w:numPr>
-        <w:shd w:val="clear" w:color="auto" w:fill="FFFFFF"/>
-        <w:spacing w:before="100" w:beforeAutospacing="1" w:after="100" w:afterAutospacing="1" w:line="360" w:lineRule="atLeast"/>
-        <w:rPr>
-          <w:rFonts w:ascii="Times New Roman" w:hAnsi="Times New Roman" w:cs="Times New Roman"/>
-          <w:spacing w:val="-6"/>
-          <w:sz w:val="26"/>
-          <w:szCs w:val="26"/>
-        </w:rPr>
-      </w:pPr>
-      <w:r>
-        <w:rPr>
-          <w:rFonts w:ascii="Times New Roman" w:hAnsi="Times New Roman" w:cs="Times New Roman"/>
-          <w:spacing w:val="-6"/>
-          <w:sz w:val="26"/>
-          <w:szCs w:val="26"/>
-        </w:rPr>
+        <w:pStyle w:val="Heading2"/>
+      </w:pPr>
+      <w:r>
+        <w:lastRenderedPageBreak/>
+        <w:t xml:space="preserve">2.5 </w:t>
+      </w:r>
+      <w:r>
         <w:t>Kết nối Github và Github Desktop</w:t>
       </w:r>
     </w:p>
     <w:p>
-      <w:pPr>
-        <w:rPr>
-          <w:rFonts w:ascii="Times New Roman" w:hAnsi="Times New Roman" w:cs="Times New Roman"/>
-          <w:sz w:val="26"/>
-          <w:szCs w:val="26"/>
-        </w:rPr>
-      </w:pPr>
-      <w:r>
-        <w:rPr>
-          <w:rFonts w:ascii="Times New Roman" w:hAnsi="Times New Roman" w:cs="Times New Roman"/>
-          <w:sz w:val="26"/>
-          <w:szCs w:val="26"/>
-        </w:rPr>
+      <w:r>
         <w:t>Trước hết cần chọn một thư mục rỗng để làm vị trí chứa dữ liệu địa phương.</w:t>
       </w:r>
     </w:p>
     <w:p>
-      <w:pPr>
-        <w:rPr>
-          <w:rFonts w:ascii="Times New Roman" w:hAnsi="Times New Roman" w:cs="Times New Roman"/>
-          <w:sz w:val="26"/>
-          <w:szCs w:val="26"/>
-        </w:rPr>
-      </w:pPr>
-      <w:r>
-        <w:rPr>
-          <w:rFonts w:ascii="Times New Roman" w:hAnsi="Times New Roman" w:cs="Times New Roman"/>
-          <w:sz w:val="26"/>
-          <w:szCs w:val="26"/>
-        </w:rPr>
+      <w:r>
         <w:t>Ví dụ: C:/Githubdesktop</w:t>
       </w:r>
     </w:p>
     <w:p>
-      <w:pPr>
-        <w:rPr>
-          <w:rFonts w:ascii="Times New Roman" w:hAnsi="Times New Roman" w:cs="Times New Roman"/>
-          <w:sz w:val="26"/>
-          <w:szCs w:val="26"/>
-        </w:rPr>
-      </w:pPr>
-      <w:r>
-        <w:rPr>
-          <w:rFonts w:ascii="Times New Roman" w:hAnsi="Times New Roman" w:cs="Times New Roman"/>
-          <w:sz w:val="26"/>
-          <w:szCs w:val="26"/>
-        </w:rPr>
+      <w:r>
         <w:t>Trên Gith</w:t>
       </w:r>
       <w:r>
-        <w:rPr>
-          <w:rFonts w:ascii="Times New Roman" w:hAnsi="Times New Roman" w:cs="Times New Roman"/>
-          <w:sz w:val="26"/>
-          <w:szCs w:val="26"/>
-        </w:rPr>
         <w:t>ub Desktop, lựa chọn một Repository bạn đã tạo trên Git</w:t>
       </w:r>
       <w:r>
-        <w:rPr>
-          <w:rFonts w:ascii="Times New Roman" w:hAnsi="Times New Roman" w:cs="Times New Roman"/>
-          <w:sz w:val="26"/>
-          <w:szCs w:val="26"/>
-        </w:rPr>
         <w:t>h</w:t>
       </w:r>
       <w:r>
-        <w:rPr>
-          <w:rFonts w:ascii="Times New Roman" w:hAnsi="Times New Roman" w:cs="Times New Roman"/>
-          <w:sz w:val="26"/>
-          <w:szCs w:val="26"/>
-        </w:rPr>
         <w:t>ub để Clone thành một bản ở máy tính địa phương của bạn.</w:t>
       </w:r>
     </w:p>
     <w:p>
-      <w:pPr>
-        <w:rPr>
-          <w:rFonts w:ascii="Times New Roman" w:hAnsi="Times New Roman" w:cs="Times New Roman"/>
-          <w:sz w:val="26"/>
-          <w:szCs w:val="26"/>
-        </w:rPr>
-      </w:pPr>
-      <w:r>
-        <w:rPr>
-          <w:rFonts w:ascii="Times New Roman" w:hAnsi="Times New Roman" w:cs="Times New Roman"/>
+      <w:r>
+        <w:rPr>
           <w:noProof/>
-          <w:sz w:val="26"/>
-          <w:szCs w:val="26"/>
-        </w:rPr>
-        <w:lastRenderedPageBreak/>
+        </w:rPr>
         <w:drawing>
-          <wp:inline distT="0" distB="0" distL="0" distR="0">
+          <wp:inline distT="0" distB="0" distL="0" distR="0" wp14:anchorId="058166FA" wp14:editId="5058294F">
             <wp:extent cx="5932805" cy="3009265"/>
             <wp:effectExtent l="0" t="0" r="0" b="635"/>
             <wp:docPr id="11" name="Picture 11" descr="C:\Users\TANTAI\Desktop\Untitled.png"/>
@@ -1552,160 +897,69 @@
       </w:r>
     </w:p>
     <w:p>
-      <w:pPr>
-        <w:rPr>
-          <w:rFonts w:ascii="Times New Roman" w:hAnsi="Times New Roman" w:cs="Times New Roman"/>
-          <w:sz w:val="26"/>
-          <w:szCs w:val="26"/>
-        </w:rPr>
-      </w:pPr>
-      <w:r>
-        <w:rPr>
-          <w:rFonts w:ascii="Times New Roman" w:hAnsi="Times New Roman" w:cs="Times New Roman"/>
-          <w:sz w:val="26"/>
-          <w:szCs w:val="26"/>
-        </w:rPr>
+      <w:r>
         <w:t>Lúc này trên Git</w:t>
       </w:r>
       <w:r>
-        <w:rPr>
-          <w:rFonts w:ascii="Times New Roman" w:hAnsi="Times New Roman" w:cs="Times New Roman"/>
-          <w:sz w:val="26"/>
-          <w:szCs w:val="26"/>
-        </w:rPr>
         <w:t>h</w:t>
       </w:r>
       <w:r>
-        <w:rPr>
-          <w:rFonts w:ascii="Times New Roman" w:hAnsi="Times New Roman" w:cs="Times New Roman"/>
-          <w:sz w:val="26"/>
-          <w:szCs w:val="26"/>
-        </w:rPr>
         <w:t xml:space="preserve">ub Desktop </w:t>
       </w:r>
       <w:r>
-        <w:rPr>
-          <w:rFonts w:ascii="Times New Roman" w:hAnsi="Times New Roman" w:cs="Times New Roman"/>
-          <w:sz w:val="26"/>
-          <w:szCs w:val="26"/>
-        </w:rPr>
         <w:t xml:space="preserve">của </w:t>
       </w:r>
       <w:r>
-        <w:rPr>
-          <w:rFonts w:ascii="Times New Roman" w:hAnsi="Times New Roman" w:cs="Times New Roman"/>
-          <w:sz w:val="26"/>
-          <w:szCs w:val="26"/>
-        </w:rPr>
         <w:t xml:space="preserve">bạn sẽ </w:t>
       </w:r>
       <w:r>
-        <w:rPr>
-          <w:rFonts w:ascii="Times New Roman" w:hAnsi="Times New Roman" w:cs="Times New Roman"/>
-          <w:sz w:val="26"/>
-          <w:szCs w:val="26"/>
-        </w:rPr>
         <w:t>yêu cầu bạn chọn</w:t>
       </w:r>
       <w:r>
-        <w:rPr>
-          <w:rFonts w:ascii="Times New Roman" w:hAnsi="Times New Roman" w:cs="Times New Roman"/>
-          <w:sz w:val="26"/>
-          <w:szCs w:val="26"/>
-        </w:rPr>
         <w:t xml:space="preserve"> mộ</w:t>
       </w:r>
       <w:r>
-        <w:rPr>
-          <w:rFonts w:ascii="Times New Roman" w:hAnsi="Times New Roman" w:cs="Times New Roman"/>
-          <w:sz w:val="26"/>
-          <w:szCs w:val="26"/>
-        </w:rPr>
         <w:t xml:space="preserve">t Folder để lưu </w:t>
       </w:r>
       <w:r>
-        <w:rPr>
-          <w:rFonts w:ascii="Times New Roman" w:hAnsi="Times New Roman" w:cs="Times New Roman"/>
-          <w:sz w:val="26"/>
-          <w:szCs w:val="26"/>
-        </w:rPr>
         <w:t>Repository</w:t>
       </w:r>
       <w:r>
-        <w:rPr>
-          <w:rFonts w:ascii="Times New Roman" w:hAnsi="Times New Roman" w:cs="Times New Roman"/>
-          <w:sz w:val="26"/>
-          <w:szCs w:val="26"/>
-        </w:rPr>
         <w:t xml:space="preserve">. Mặc định sẽ lưu ở </w:t>
       </w:r>
       <w:r>
-        <w:rPr>
-          <w:rFonts w:ascii="Times New Roman" w:hAnsi="Times New Roman" w:cs="Times New Roman"/>
-          <w:sz w:val="26"/>
-          <w:szCs w:val="26"/>
-        </w:rPr>
         <w:t>C:\Users\</w:t>
       </w:r>
       <w:r>
-        <w:rPr>
-          <w:rFonts w:ascii="Times New Roman" w:hAnsi="Times New Roman" w:cs="Times New Roman"/>
-          <w:sz w:val="26"/>
-          <w:szCs w:val="26"/>
-        </w:rPr>
         <w:t>(</w:t>
       </w:r>
       <w:r>
         <w:rPr>
-          <w:rFonts w:ascii="Times New Roman" w:hAnsi="Times New Roman" w:cs="Times New Roman"/>
           <w:color w:val="FF0000"/>
-          <w:sz w:val="26"/>
-          <w:szCs w:val="26"/>
         </w:rPr>
         <w:t>Tên máy của bạn</w:t>
       </w:r>
       <w:r>
-        <w:rPr>
-          <w:rFonts w:ascii="Times New Roman" w:hAnsi="Times New Roman" w:cs="Times New Roman"/>
-          <w:sz w:val="26"/>
-          <w:szCs w:val="26"/>
-        </w:rPr>
         <w:t>)</w:t>
       </w:r>
       <w:r>
-        <w:rPr>
-          <w:rFonts w:ascii="Times New Roman" w:hAnsi="Times New Roman" w:cs="Times New Roman"/>
-          <w:sz w:val="26"/>
-          <w:szCs w:val="26"/>
-        </w:rPr>
         <w:t>\Documents\GitHub</w:t>
       </w:r>
       <w:r>
-        <w:rPr>
-          <w:rFonts w:ascii="Times New Roman" w:hAnsi="Times New Roman" w:cs="Times New Roman"/>
-          <w:sz w:val="26"/>
-          <w:szCs w:val="26"/>
-        </w:rPr>
         <w:t>. Lúc này bạn có thể chọn lại vị trí lưu đã tạo ở trên hay để mặc định cũng được.</w:t>
       </w:r>
     </w:p>
     <w:p>
       <w:pPr>
-        <w:rPr>
-          <w:rFonts w:ascii="Times New Roman" w:hAnsi="Times New Roman" w:cs="Times New Roman"/>
-          <w:sz w:val="26"/>
-          <w:szCs w:val="26"/>
-        </w:rPr>
-      </w:pPr>
-      <w:r>
-        <w:rPr>
-          <w:rFonts w:ascii="Times New Roman" w:hAnsi="Times New Roman" w:cs="Times New Roman"/>
+        <w:jc w:val="center"/>
+      </w:pPr>
+      <w:r>
+        <w:rPr>
           <w:noProof/>
-          <w:sz w:val="26"/>
-          <w:szCs w:val="26"/>
-        </w:rPr>
+        </w:rPr>
+        <w:lastRenderedPageBreak/>
         <w:drawing>
-          <wp:inline distT="0" distB="0" distL="0" distR="0">
+          <wp:inline distT="0" distB="0" distL="0" distR="0" wp14:anchorId="36E70C88" wp14:editId="58D896F2">
             <wp:extent cx="3232150" cy="3147060"/>
             <wp:effectExtent l="0" t="0" r="6350" b="0"/>
             <wp:docPr id="12" name="Picture 12" descr="C:\Users\TANTAI\Desktop\Untitled.png"/>
@@ -1755,72 +1009,29 @@
       </w:r>
     </w:p>
     <w:p>
-      <w:pPr>
-        <w:rPr>
-          <w:rFonts w:ascii="Times New Roman" w:hAnsi="Times New Roman" w:cs="Times New Roman"/>
-          <w:sz w:val="26"/>
-          <w:szCs w:val="26"/>
-        </w:rPr>
-      </w:pPr>
-      <w:r>
-        <w:rPr>
-          <w:rFonts w:ascii="Times New Roman" w:hAnsi="Times New Roman" w:cs="Times New Roman"/>
-          <w:sz w:val="26"/>
-          <w:szCs w:val="26"/>
-        </w:rPr>
+      <w:r>
         <w:t>Lúc này trên Git</w:t>
       </w:r>
       <w:r>
-        <w:rPr>
-          <w:rFonts w:ascii="Times New Roman" w:hAnsi="Times New Roman" w:cs="Times New Roman"/>
-          <w:sz w:val="26"/>
-          <w:szCs w:val="26"/>
-        </w:rPr>
         <w:t>h</w:t>
       </w:r>
       <w:r>
-        <w:rPr>
-          <w:rFonts w:ascii="Times New Roman" w:hAnsi="Times New Roman" w:cs="Times New Roman"/>
-          <w:sz w:val="26"/>
-          <w:szCs w:val="26"/>
-        </w:rPr>
         <w:t>ub Desktop bạn sẽ thấy mộ</w:t>
       </w:r>
       <w:r>
-        <w:rPr>
-          <w:rFonts w:ascii="Times New Roman" w:hAnsi="Times New Roman" w:cs="Times New Roman"/>
-          <w:sz w:val="26"/>
-          <w:szCs w:val="26"/>
-        </w:rPr>
         <w:t>t</w:t>
       </w:r>
       <w:r>
-        <w:rPr>
-          <w:rFonts w:ascii="Times New Roman" w:hAnsi="Times New Roman" w:cs="Times New Roman"/>
-          <w:sz w:val="26"/>
-          <w:szCs w:val="26"/>
-        </w:rPr>
         <w:t xml:space="preserve"> Repository đã được tạo ra.</w:t>
       </w:r>
     </w:p>
     <w:p>
-      <w:pPr>
-        <w:rPr>
-          <w:rFonts w:ascii="Times New Roman" w:hAnsi="Times New Roman" w:cs="Times New Roman"/>
-          <w:sz w:val="26"/>
-          <w:szCs w:val="26"/>
-        </w:rPr>
-      </w:pPr>
-      <w:r>
-        <w:rPr>
-          <w:rFonts w:ascii="Times New Roman" w:hAnsi="Times New Roman" w:cs="Times New Roman"/>
+      <w:r>
+        <w:rPr>
           <w:noProof/>
-          <w:sz w:val="26"/>
-          <w:szCs w:val="26"/>
-        </w:rPr>
-        <w:lastRenderedPageBreak/>
+        </w:rPr>
         <w:drawing>
-          <wp:inline distT="0" distB="0" distL="0" distR="0">
+          <wp:inline distT="0" distB="0" distL="0" distR="0" wp14:anchorId="584D2705" wp14:editId="22DEC4A8">
             <wp:extent cx="5943600" cy="3221355"/>
             <wp:effectExtent l="0" t="0" r="0" b="0"/>
             <wp:docPr id="13" name="Picture 13" descr="C:\Users\TANTAI\Desktop\Untitled.png"/>
@@ -1869,48 +1080,25 @@
         </w:drawing>
       </w:r>
     </w:p>
-    <w:p>
-      <w:pPr>
-        <w:rPr>
-          <w:rFonts w:ascii="Times New Roman" w:hAnsi="Times New Roman" w:cs="Times New Roman"/>
-          <w:sz w:val="26"/>
-          <w:szCs w:val="26"/>
-        </w:rPr>
-      </w:pPr>
-      <w:r>
-        <w:rPr>
-          <w:rFonts w:ascii="Times New Roman" w:hAnsi="Times New Roman" w:cs="Times New Roman"/>
-          <w:sz w:val="26"/>
-          <w:szCs w:val="26"/>
-        </w:rPr>
+    <w:p/>
+    <w:p/>
+    <w:p/>
+    <w:p>
+      <w:r>
+        <w:lastRenderedPageBreak/>
         <w:t>Và trên thư mục tại ổ cứng, một thư mục con đã được tạ</w:t>
       </w:r>
       <w:r>
-        <w:rPr>
-          <w:rFonts w:ascii="Times New Roman" w:hAnsi="Times New Roman" w:cs="Times New Roman"/>
-          <w:sz w:val="26"/>
-          <w:szCs w:val="26"/>
-        </w:rPr>
         <w:t>o ra.</w:t>
       </w:r>
     </w:p>
     <w:p>
-      <w:pPr>
-        <w:rPr>
-          <w:rFonts w:ascii="Times New Roman" w:hAnsi="Times New Roman" w:cs="Times New Roman"/>
-          <w:sz w:val="26"/>
-          <w:szCs w:val="26"/>
-        </w:rPr>
-      </w:pPr>
-      <w:r>
-        <w:rPr>
-          <w:rFonts w:ascii="Times New Roman" w:hAnsi="Times New Roman" w:cs="Times New Roman"/>
+      <w:r>
+        <w:rPr>
           <w:noProof/>
-          <w:sz w:val="26"/>
-          <w:szCs w:val="26"/>
         </w:rPr>
         <w:drawing>
-          <wp:inline distT="0" distB="0" distL="0" distR="0">
+          <wp:inline distT="0" distB="0" distL="0" distR="0" wp14:anchorId="04A252E3" wp14:editId="625273DA">
             <wp:extent cx="5943600" cy="3455670"/>
             <wp:effectExtent l="0" t="0" r="0" b="0"/>
             <wp:docPr id="14" name="Picture 14" descr="C:\Users\TANTAI\Desktop\Untitled.png"/>
@@ -1960,120 +1148,47 @@
       </w:r>
     </w:p>
     <w:p>
-      <w:pPr>
-        <w:rPr>
-          <w:rFonts w:ascii="Times New Roman" w:hAnsi="Times New Roman" w:cs="Times New Roman"/>
-          <w:sz w:val="26"/>
-          <w:szCs w:val="26"/>
-        </w:rPr>
-      </w:pPr>
-      <w:r>
-        <w:rPr>
-          <w:rFonts w:ascii="Times New Roman" w:hAnsi="Times New Roman" w:cs="Times New Roman"/>
-          <w:sz w:val="26"/>
-          <w:szCs w:val="26"/>
-        </w:rPr>
+      <w:r>
         <w:t xml:space="preserve">Mình thử </w:t>
       </w:r>
       <w:r>
-        <w:rPr>
-          <w:rFonts w:ascii="Times New Roman" w:hAnsi="Times New Roman" w:cs="Times New Roman"/>
-          <w:sz w:val="26"/>
-          <w:szCs w:val="26"/>
-        </w:rPr>
         <w:t>Copy mộ</w:t>
       </w:r>
       <w:r>
-        <w:rPr>
-          <w:rFonts w:ascii="Times New Roman" w:hAnsi="Times New Roman" w:cs="Times New Roman"/>
-          <w:sz w:val="26"/>
-          <w:szCs w:val="26"/>
-        </w:rPr>
         <w:t>t</w:t>
       </w:r>
       <w:r>
-        <w:rPr>
-          <w:rFonts w:ascii="Times New Roman" w:hAnsi="Times New Roman" w:cs="Times New Roman"/>
-          <w:sz w:val="26"/>
-          <w:szCs w:val="26"/>
-        </w:rPr>
         <w:t xml:space="preserve"> file</w:t>
       </w:r>
       <w:r>
-        <w:rPr>
-          <w:rFonts w:ascii="Times New Roman" w:hAnsi="Times New Roman" w:cs="Times New Roman"/>
-          <w:sz w:val="26"/>
-          <w:szCs w:val="26"/>
-        </w:rPr>
         <w:t xml:space="preserve"> </w:t>
       </w:r>
       <w:r>
-        <w:rPr>
-          <w:rFonts w:ascii="Times New Roman" w:hAnsi="Times New Roman" w:cs="Times New Roman"/>
-          <w:sz w:val="26"/>
-          <w:szCs w:val="26"/>
-        </w:rPr>
         <w:t>dữ liệ</w:t>
       </w:r>
       <w:r>
-        <w:rPr>
-          <w:rFonts w:ascii="Times New Roman" w:hAnsi="Times New Roman" w:cs="Times New Roman"/>
-          <w:sz w:val="26"/>
-          <w:szCs w:val="26"/>
-        </w:rPr>
         <w:t>u (Hướng dẫn sửa dụng Github.docx)</w:t>
       </w:r>
       <w:r>
-        <w:rPr>
-          <w:rFonts w:ascii="Times New Roman" w:hAnsi="Times New Roman" w:cs="Times New Roman"/>
-          <w:sz w:val="26"/>
-          <w:szCs w:val="26"/>
-        </w:rPr>
         <w:t xml:space="preserve"> </w:t>
       </w:r>
       <w:r>
-        <w:rPr>
-          <w:rFonts w:ascii="Times New Roman" w:hAnsi="Times New Roman" w:cs="Times New Roman"/>
-          <w:sz w:val="26"/>
-          <w:szCs w:val="26"/>
-        </w:rPr>
         <w:t>vào</w:t>
       </w:r>
       <w:r>
-        <w:rPr>
-          <w:rFonts w:ascii="Times New Roman" w:hAnsi="Times New Roman" w:cs="Times New Roman"/>
-          <w:sz w:val="26"/>
-          <w:szCs w:val="26"/>
-        </w:rPr>
         <w:t xml:space="preserve"> Repository</w:t>
       </w:r>
       <w:r>
-        <w:rPr>
-          <w:rFonts w:ascii="Times New Roman" w:hAnsi="Times New Roman" w:cs="Times New Roman"/>
-          <w:sz w:val="26"/>
-          <w:szCs w:val="26"/>
-        </w:rPr>
         <w:t xml:space="preserve"> vô Folder trên.</w:t>
       </w:r>
     </w:p>
     <w:p>
-      <w:pPr>
-        <w:rPr>
-          <w:rFonts w:ascii="Times New Roman" w:hAnsi="Times New Roman" w:cs="Times New Roman"/>
-          <w:sz w:val="26"/>
-          <w:szCs w:val="26"/>
-        </w:rPr>
-      </w:pPr>
-      <w:r>
-        <w:rPr>
-          <w:rFonts w:ascii="Times New Roman" w:hAnsi="Times New Roman" w:cs="Times New Roman"/>
+      <w:r>
+        <w:rPr>
           <w:noProof/>
-          <w:sz w:val="26"/>
-          <w:szCs w:val="26"/>
-        </w:rPr>
-        <w:lastRenderedPageBreak/>
+        </w:rPr>
         <w:drawing>
-          <wp:inline distT="0" distB="0" distL="0" distR="0">
+          <wp:inline distT="0" distB="0" distL="0" distR="0" wp14:anchorId="30E62730" wp14:editId="087A3216">
             <wp:extent cx="5943600" cy="3189605"/>
             <wp:effectExtent l="0" t="0" r="0" b="0"/>
             <wp:docPr id="9" name="Picture 9" descr="C:\Users\TANTAI\Desktop\Untitled.png"/>
@@ -2122,56 +1237,26 @@
         </w:drawing>
       </w:r>
     </w:p>
-    <w:p>
-      <w:pPr>
-        <w:rPr>
-          <w:rFonts w:ascii="Times New Roman" w:hAnsi="Times New Roman" w:cs="Times New Roman"/>
-          <w:sz w:val="26"/>
-          <w:szCs w:val="26"/>
-        </w:rPr>
-      </w:pPr>
-      <w:r>
-        <w:rPr>
-          <w:rFonts w:ascii="Times New Roman" w:hAnsi="Times New Roman" w:cs="Times New Roman"/>
-          <w:sz w:val="26"/>
-          <w:szCs w:val="26"/>
-        </w:rPr>
+    <w:p/>
+    <w:p/>
+    <w:p>
+      <w:r>
         <w:t>Git</w:t>
       </w:r>
       <w:r>
-        <w:rPr>
-          <w:rFonts w:ascii="Times New Roman" w:hAnsi="Times New Roman" w:cs="Times New Roman"/>
-          <w:sz w:val="26"/>
-          <w:szCs w:val="26"/>
-        </w:rPr>
         <w:t>h</w:t>
       </w:r>
       <w:r>
-        <w:rPr>
-          <w:rFonts w:ascii="Times New Roman" w:hAnsi="Times New Roman" w:cs="Times New Roman"/>
-          <w:sz w:val="26"/>
-          <w:szCs w:val="26"/>
-        </w:rPr>
         <w:t>ub Desktop ngay lập tức nhận biết được các thay đổi tại Repository.</w:t>
       </w:r>
     </w:p>
     <w:p>
-      <w:pPr>
-        <w:rPr>
-          <w:rFonts w:ascii="Times New Roman" w:hAnsi="Times New Roman" w:cs="Times New Roman"/>
-          <w:sz w:val="26"/>
-          <w:szCs w:val="26"/>
-        </w:rPr>
-      </w:pPr>
-      <w:r>
-        <w:rPr>
-          <w:rFonts w:ascii="Times New Roman" w:hAnsi="Times New Roman" w:cs="Times New Roman"/>
+      <w:r>
+        <w:rPr>
           <w:noProof/>
-          <w:sz w:val="26"/>
-          <w:szCs w:val="26"/>
         </w:rPr>
         <w:drawing>
-          <wp:inline distT="0" distB="0" distL="0" distR="0">
+          <wp:inline distT="0" distB="0" distL="0" distR="0" wp14:anchorId="52CB37A2" wp14:editId="592212FF">
             <wp:extent cx="5943600" cy="3211195"/>
             <wp:effectExtent l="0" t="0" r="0" b="8255"/>
             <wp:docPr id="7" name="Picture 7" descr="C:\Users\TANTAI\Desktop\Untitled.png"/>
@@ -2221,40 +1306,17 @@
       </w:r>
     </w:p>
     <w:p>
-      <w:pPr>
-        <w:rPr>
-          <w:rFonts w:ascii="Times New Roman" w:hAnsi="Times New Roman" w:cs="Times New Roman"/>
-          <w:sz w:val="26"/>
-          <w:szCs w:val="26"/>
-        </w:rPr>
-      </w:pPr>
-      <w:r>
-        <w:rPr>
-          <w:rFonts w:ascii="Times New Roman" w:hAnsi="Times New Roman" w:cs="Times New Roman"/>
-          <w:sz w:val="26"/>
-          <w:szCs w:val="26"/>
-        </w:rPr>
+      <w:r>
         <w:t>Nhập thông tin ghi chú (Comment) và nhấn Commit dữ liệu.</w:t>
       </w:r>
     </w:p>
     <w:p>
-      <w:pPr>
-        <w:rPr>
-          <w:rFonts w:ascii="Times New Roman" w:hAnsi="Times New Roman" w:cs="Times New Roman"/>
-          <w:sz w:val="26"/>
-          <w:szCs w:val="26"/>
-        </w:rPr>
-      </w:pPr>
-      <w:r>
-        <w:rPr>
-          <w:rFonts w:ascii="Times New Roman" w:hAnsi="Times New Roman" w:cs="Times New Roman"/>
+      <w:r>
+        <w:rPr>
           <w:noProof/>
-          <w:sz w:val="26"/>
-          <w:szCs w:val="26"/>
-        </w:rPr>
-        <w:lastRenderedPageBreak/>
+        </w:rPr>
         <w:drawing>
-          <wp:inline distT="0" distB="0" distL="0" distR="0">
+          <wp:inline distT="0" distB="0" distL="0" distR="0" wp14:anchorId="59C8B689" wp14:editId="040F8A67">
             <wp:extent cx="5932805" cy="3232150"/>
             <wp:effectExtent l="0" t="0" r="0" b="6350"/>
             <wp:docPr id="10" name="Picture 10" descr="C:\Users\TANTAI\Desktop\Untitled.png"/>
@@ -2304,39 +1366,22 @@
       </w:r>
     </w:p>
     <w:p>
-      <w:pPr>
-        <w:rPr>
-          <w:rFonts w:ascii="Times New Roman" w:hAnsi="Times New Roman" w:cs="Times New Roman"/>
-          <w:sz w:val="26"/>
-          <w:szCs w:val="26"/>
-        </w:rPr>
-      </w:pPr>
-      <w:r>
-        <w:rPr>
-          <w:rFonts w:ascii="Times New Roman" w:hAnsi="Times New Roman" w:cs="Times New Roman"/>
-          <w:sz w:val="26"/>
-          <w:szCs w:val="26"/>
-        </w:rPr>
+      <w:bookmarkStart w:id="0" w:name="_GoBack"/>
+      <w:bookmarkEnd w:id="0"/>
+    </w:p>
+    <w:p>
+      <w:r>
+        <w:lastRenderedPageBreak/>
         <w:t>Các file dữ liệu bạn có thể nhìn thấy trên Server.</w:t>
       </w:r>
     </w:p>
     <w:p>
-      <w:pPr>
-        <w:rPr>
-          <w:rFonts w:ascii="Times New Roman" w:hAnsi="Times New Roman" w:cs="Times New Roman"/>
-          <w:sz w:val="26"/>
-          <w:szCs w:val="26"/>
-        </w:rPr>
-      </w:pPr>
-      <w:r>
-        <w:rPr>
-          <w:rFonts w:ascii="Times New Roman" w:hAnsi="Times New Roman" w:cs="Times New Roman"/>
+      <w:r>
+        <w:rPr>
           <w:noProof/>
-          <w:sz w:val="26"/>
-          <w:szCs w:val="26"/>
         </w:rPr>
         <w:drawing>
-          <wp:inline distT="0" distB="0" distL="0" distR="0">
+          <wp:inline distT="0" distB="0" distL="0" distR="0" wp14:anchorId="5EADB6D8" wp14:editId="494C6631">
             <wp:extent cx="5932805" cy="3157855"/>
             <wp:effectExtent l="0" t="0" r="0" b="4445"/>
             <wp:docPr id="15" name="Picture 15" descr="C:\Users\TANTAI\Downloads\zrvincent QLDAPM.png"/>
@@ -2384,8 +1429,6 @@
           </wp:inline>
         </w:drawing>
       </w:r>
-      <w:bookmarkStart w:id="0" w:name="_GoBack"/>
-      <w:bookmarkEnd w:id="0"/>
     </w:p>
     <w:sectPr>
       <w:pgSz w:w="12240" w:h="15840"/>
@@ -2521,6 +1564,119 @@
     </w:lvl>
   </w:abstractNum>
   <w:abstractNum w:abstractNumId="1">
+    <w:nsid w:val="0F3B6BCF"/>
+    <w:multiLevelType w:val="multilevel"/>
+    <w:tmpl w:val="726E71DE"/>
+    <w:lvl w:ilvl="0">
+      <w:start w:val="2"/>
+      <w:numFmt w:val="decimal"/>
+      <w:lvlText w:val="%1"/>
+      <w:lvlJc w:val="left"/>
+      <w:pPr>
+        <w:ind w:left="360" w:hanging="360"/>
+      </w:pPr>
+      <w:rPr>
+        <w:rFonts w:hint="default"/>
+      </w:rPr>
+    </w:lvl>
+    <w:lvl w:ilvl="1">
+      <w:start w:val="3"/>
+      <w:numFmt w:val="decimal"/>
+      <w:lvlText w:val="%1.%2"/>
+      <w:lvlJc w:val="left"/>
+      <w:pPr>
+        <w:ind w:left="717" w:hanging="360"/>
+      </w:pPr>
+      <w:rPr>
+        <w:rFonts w:hint="default"/>
+      </w:rPr>
+    </w:lvl>
+    <w:lvl w:ilvl="2">
+      <w:start w:val="1"/>
+      <w:numFmt w:val="decimal"/>
+      <w:lvlText w:val="%1.%2.%3"/>
+      <w:lvlJc w:val="left"/>
+      <w:pPr>
+        <w:ind w:left="1434" w:hanging="720"/>
+      </w:pPr>
+      <w:rPr>
+        <w:rFonts w:hint="default"/>
+      </w:rPr>
+    </w:lvl>
+    <w:lvl w:ilvl="3">
+      <w:start w:val="1"/>
+      <w:numFmt w:val="decimal"/>
+      <w:lvlText w:val="%1.%2.%3.%4"/>
+      <w:lvlJc w:val="left"/>
+      <w:pPr>
+        <w:ind w:left="1791" w:hanging="720"/>
+      </w:pPr>
+      <w:rPr>
+        <w:rFonts w:hint="default"/>
+      </w:rPr>
+    </w:lvl>
+    <w:lvl w:ilvl="4">
+      <w:start w:val="1"/>
+      <w:numFmt w:val="decimal"/>
+      <w:lvlText w:val="%1.%2.%3.%4.%5"/>
+      <w:lvlJc w:val="left"/>
+      <w:pPr>
+        <w:ind w:left="2508" w:hanging="1080"/>
+      </w:pPr>
+      <w:rPr>
+        <w:rFonts w:hint="default"/>
+      </w:rPr>
+    </w:lvl>
+    <w:lvl w:ilvl="5">
+      <w:start w:val="1"/>
+      <w:numFmt w:val="decimal"/>
+      <w:lvlText w:val="%1.%2.%3.%4.%5.%6"/>
+      <w:lvlJc w:val="left"/>
+      <w:pPr>
+        <w:ind w:left="3225" w:hanging="1440"/>
+      </w:pPr>
+      <w:rPr>
+        <w:rFonts w:hint="default"/>
+      </w:rPr>
+    </w:lvl>
+    <w:lvl w:ilvl="6">
+      <w:start w:val="1"/>
+      <w:numFmt w:val="decimal"/>
+      <w:lvlText w:val="%1.%2.%3.%4.%5.%6.%7"/>
+      <w:lvlJc w:val="left"/>
+      <w:pPr>
+        <w:ind w:left="3582" w:hanging="1440"/>
+      </w:pPr>
+      <w:rPr>
+        <w:rFonts w:hint="default"/>
+      </w:rPr>
+    </w:lvl>
+    <w:lvl w:ilvl="7">
+      <w:start w:val="1"/>
+      <w:numFmt w:val="decimal"/>
+      <w:lvlText w:val="%1.%2.%3.%4.%5.%6.%7.%8"/>
+      <w:lvlJc w:val="left"/>
+      <w:pPr>
+        <w:ind w:left="4299" w:hanging="1800"/>
+      </w:pPr>
+      <w:rPr>
+        <w:rFonts w:hint="default"/>
+      </w:rPr>
+    </w:lvl>
+    <w:lvl w:ilvl="8">
+      <w:start w:val="1"/>
+      <w:numFmt w:val="decimal"/>
+      <w:lvlText w:val="%1.%2.%3.%4.%5.%6.%7.%8.%9"/>
+      <w:lvlJc w:val="left"/>
+      <w:pPr>
+        <w:ind w:left="4656" w:hanging="1800"/>
+      </w:pPr>
+      <w:rPr>
+        <w:rFonts w:hint="default"/>
+      </w:rPr>
+    </w:lvl>
+  </w:abstractNum>
+  <w:abstractNum w:abstractNumId="2">
     <w:nsid w:val="2387209D"/>
     <w:multiLevelType w:val="multilevel"/>
     <w:tmpl w:val="D2382C10"/>
@@ -2669,11 +1825,130 @@
       </w:rPr>
     </w:lvl>
   </w:abstractNum>
+  <w:abstractNum w:abstractNumId="3">
+    <w:nsid w:val="399C657A"/>
+    <w:multiLevelType w:val="hybridMultilevel"/>
+    <w:tmpl w:val="9F4E09A2"/>
+    <w:lvl w:ilvl="0" w:tplc="04090001">
+      <w:start w:val="1"/>
+      <w:numFmt w:val="bullet"/>
+      <w:lvlText w:val=""/>
+      <w:lvlJc w:val="left"/>
+      <w:pPr>
+        <w:ind w:left="360" w:hanging="360"/>
+      </w:pPr>
+      <w:rPr>
+        <w:rFonts w:ascii="Symbol" w:hAnsi="Symbol" w:hint="default"/>
+      </w:rPr>
+    </w:lvl>
+    <w:lvl w:ilvl="1" w:tplc="04090003" w:tentative="1">
+      <w:start w:val="1"/>
+      <w:numFmt w:val="bullet"/>
+      <w:lvlText w:val="o"/>
+      <w:lvlJc w:val="left"/>
+      <w:pPr>
+        <w:ind w:left="1080" w:hanging="360"/>
+      </w:pPr>
+      <w:rPr>
+        <w:rFonts w:ascii="Courier New" w:hAnsi="Courier New" w:cs="Courier New" w:hint="default"/>
+      </w:rPr>
+    </w:lvl>
+    <w:lvl w:ilvl="2" w:tplc="04090005" w:tentative="1">
+      <w:start w:val="1"/>
+      <w:numFmt w:val="bullet"/>
+      <w:lvlText w:val=""/>
+      <w:lvlJc w:val="left"/>
+      <w:pPr>
+        <w:ind w:left="1800" w:hanging="360"/>
+      </w:pPr>
+      <w:rPr>
+        <w:rFonts w:ascii="Wingdings" w:hAnsi="Wingdings" w:hint="default"/>
+      </w:rPr>
+    </w:lvl>
+    <w:lvl w:ilvl="3" w:tplc="04090001" w:tentative="1">
+      <w:start w:val="1"/>
+      <w:numFmt w:val="bullet"/>
+      <w:lvlText w:val=""/>
+      <w:lvlJc w:val="left"/>
+      <w:pPr>
+        <w:ind w:left="2520" w:hanging="360"/>
+      </w:pPr>
+      <w:rPr>
+        <w:rFonts w:ascii="Symbol" w:hAnsi="Symbol" w:hint="default"/>
+      </w:rPr>
+    </w:lvl>
+    <w:lvl w:ilvl="4" w:tplc="04090003" w:tentative="1">
+      <w:start w:val="1"/>
+      <w:numFmt w:val="bullet"/>
+      <w:lvlText w:val="o"/>
+      <w:lvlJc w:val="left"/>
+      <w:pPr>
+        <w:ind w:left="3240" w:hanging="360"/>
+      </w:pPr>
+      <w:rPr>
+        <w:rFonts w:ascii="Courier New" w:hAnsi="Courier New" w:cs="Courier New" w:hint="default"/>
+      </w:rPr>
+    </w:lvl>
+    <w:lvl w:ilvl="5" w:tplc="04090005" w:tentative="1">
+      <w:start w:val="1"/>
+      <w:numFmt w:val="bullet"/>
+      <w:lvlText w:val=""/>
+      <w:lvlJc w:val="left"/>
+      <w:pPr>
+        <w:ind w:left="3960" w:hanging="360"/>
+      </w:pPr>
+      <w:rPr>
+        <w:rFonts w:ascii="Wingdings" w:hAnsi="Wingdings" w:hint="default"/>
+      </w:rPr>
+    </w:lvl>
+    <w:lvl w:ilvl="6" w:tplc="04090001" w:tentative="1">
+      <w:start w:val="1"/>
+      <w:numFmt w:val="bullet"/>
+      <w:lvlText w:val=""/>
+      <w:lvlJc w:val="left"/>
+      <w:pPr>
+        <w:ind w:left="4680" w:hanging="360"/>
+      </w:pPr>
+      <w:rPr>
+        <w:rFonts w:ascii="Symbol" w:hAnsi="Symbol" w:hint="default"/>
+      </w:rPr>
+    </w:lvl>
+    <w:lvl w:ilvl="7" w:tplc="04090003" w:tentative="1">
+      <w:start w:val="1"/>
+      <w:numFmt w:val="bullet"/>
+      <w:lvlText w:val="o"/>
+      <w:lvlJc w:val="left"/>
+      <w:pPr>
+        <w:ind w:left="5400" w:hanging="360"/>
+      </w:pPr>
+      <w:rPr>
+        <w:rFonts w:ascii="Courier New" w:hAnsi="Courier New" w:cs="Courier New" w:hint="default"/>
+      </w:rPr>
+    </w:lvl>
+    <w:lvl w:ilvl="8" w:tplc="04090005" w:tentative="1">
+      <w:start w:val="1"/>
+      <w:numFmt w:val="bullet"/>
+      <w:lvlText w:val=""/>
+      <w:lvlJc w:val="left"/>
+      <w:pPr>
+        <w:ind w:left="6120" w:hanging="360"/>
+      </w:pPr>
+      <w:rPr>
+        <w:rFonts w:ascii="Wingdings" w:hAnsi="Wingdings" w:hint="default"/>
+      </w:rPr>
+    </w:lvl>
+  </w:abstractNum>
   <w:num w:numId="1">
-    <w:abstractNumId w:val="1"/>
+    <w:abstractNumId w:val="2"/>
   </w:num>
   <w:num w:numId="2">
     <w:abstractNumId w:val="0"/>
+  </w:num>
+  <w:num w:numId="3">
+    <w:abstractNumId w:val="3"/>
+  </w:num>
+  <w:num w:numId="4">
+    <w:abstractNumId w:val="1"/>
   </w:num>
 </w:numbering>
 </file>
@@ -2837,6 +2112,52 @@
   <w:style w:type="paragraph" w:default="1" w:styleId="Normal">
     <w:name w:val="Normal"/>
     <w:qFormat/>
+    <w:rsid w:val="009C0D0F"/>
+    <w:pPr>
+      <w:spacing w:before="120" w:after="120" w:line="360" w:lineRule="auto"/>
+      <w:ind w:firstLine="357"/>
+      <w:jc w:val="both"/>
+    </w:pPr>
+    <w:rPr>
+      <w:rFonts w:ascii="Times New Roman" w:hAnsi="Times New Roman" w:cs="Times New Roman"/>
+      <w:sz w:val="26"/>
+      <w:szCs w:val="26"/>
+    </w:rPr>
+  </w:style>
+  <w:style w:type="paragraph" w:styleId="Heading1">
+    <w:name w:val="heading 1"/>
+    <w:basedOn w:val="ListParagraph"/>
+    <w:next w:val="Normal"/>
+    <w:link w:val="Heading1Char"/>
+    <w:uiPriority w:val="9"/>
+    <w:qFormat/>
+    <w:rsid w:val="009C0D0F"/>
+    <w:pPr>
+      <w:outlineLvl w:val="0"/>
+    </w:pPr>
+    <w:rPr>
+      <w:b/>
+      <w:sz w:val="28"/>
+      <w:szCs w:val="28"/>
+    </w:rPr>
+  </w:style>
+  <w:style w:type="paragraph" w:styleId="Heading2">
+    <w:name w:val="heading 2"/>
+    <w:basedOn w:val="ListParagraph"/>
+    <w:next w:val="Normal"/>
+    <w:link w:val="Heading2Char"/>
+    <w:uiPriority w:val="9"/>
+    <w:unhideWhenUsed/>
+    <w:qFormat/>
+    <w:rsid w:val="009C0D0F"/>
+    <w:pPr>
+      <w:outlineLvl w:val="1"/>
+    </w:pPr>
+    <w:rPr>
+      <w:i/>
+      <w:sz w:val="28"/>
+      <w:szCs w:val="28"/>
+    </w:rPr>
   </w:style>
   <w:style w:type="paragraph" w:styleId="Heading3">
     <w:name w:val="heading 3"/>
@@ -2850,7 +2171,7 @@
       <w:outlineLvl w:val="2"/>
     </w:pPr>
     <w:rPr>
-      <w:rFonts w:ascii="Times New Roman" w:eastAsia="Times New Roman" w:hAnsi="Times New Roman" w:cs="Times New Roman"/>
+      <w:rFonts w:eastAsia="Times New Roman"/>
       <w:b/>
       <w:bCs/>
       <w:sz w:val="27"/>
@@ -2902,14 +2223,13 @@
     <w:name w:val="Normal (Web)"/>
     <w:basedOn w:val="Normal"/>
     <w:uiPriority w:val="99"/>
-    <w:semiHidden/>
     <w:unhideWhenUsed/>
     <w:rsid w:val="00701672"/>
     <w:pPr>
       <w:spacing w:before="100" w:beforeAutospacing="1" w:after="100" w:afterAutospacing="1" w:line="240" w:lineRule="auto"/>
     </w:pPr>
     <w:rPr>
-      <w:rFonts w:ascii="Times New Roman" w:eastAsia="Times New Roman" w:hAnsi="Times New Roman" w:cs="Times New Roman"/>
+      <w:rFonts w:eastAsia="Times New Roman"/>
       <w:sz w:val="24"/>
       <w:szCs w:val="24"/>
     </w:rPr>
@@ -2946,10 +2266,9 @@
     <w:basedOn w:val="Normal"/>
     <w:uiPriority w:val="34"/>
     <w:qFormat/>
-    <w:rsid w:val="00701672"/>
+    <w:rsid w:val="009C0D0F"/>
     <w:pPr>
-      <w:ind w:left="720"/>
-      <w:contextualSpacing/>
+      <w:ind w:firstLine="0"/>
     </w:pPr>
   </w:style>
   <w:style w:type="character" w:styleId="Hyperlink">
@@ -2991,6 +2310,32 @@
       <w:rFonts w:ascii="Tahoma" w:hAnsi="Tahoma" w:cs="Tahoma"/>
       <w:sz w:val="16"/>
       <w:szCs w:val="16"/>
+    </w:rPr>
+  </w:style>
+  <w:style w:type="character" w:customStyle="1" w:styleId="Heading1Char">
+    <w:name w:val="Heading 1 Char"/>
+    <w:basedOn w:val="DefaultParagraphFont"/>
+    <w:link w:val="Heading1"/>
+    <w:uiPriority w:val="9"/>
+    <w:rsid w:val="009C0D0F"/>
+    <w:rPr>
+      <w:rFonts w:ascii="Times New Roman" w:hAnsi="Times New Roman" w:cs="Times New Roman"/>
+      <w:b/>
+      <w:sz w:val="28"/>
+      <w:szCs w:val="28"/>
+    </w:rPr>
+  </w:style>
+  <w:style w:type="character" w:customStyle="1" w:styleId="Heading2Char">
+    <w:name w:val="Heading 2 Char"/>
+    <w:basedOn w:val="DefaultParagraphFont"/>
+    <w:link w:val="Heading2"/>
+    <w:uiPriority w:val="9"/>
+    <w:rsid w:val="009C0D0F"/>
+    <w:rPr>
+      <w:rFonts w:ascii="Times New Roman" w:hAnsi="Times New Roman" w:cs="Times New Roman"/>
+      <w:i/>
+      <w:sz w:val="28"/>
+      <w:szCs w:val="28"/>
     </w:rPr>
   </w:style>
 </w:styles>
@@ -3155,6 +2500,52 @@
   <w:style w:type="paragraph" w:default="1" w:styleId="Normal">
     <w:name w:val="Normal"/>
     <w:qFormat/>
+    <w:rsid w:val="009C0D0F"/>
+    <w:pPr>
+      <w:spacing w:before="120" w:after="120" w:line="360" w:lineRule="auto"/>
+      <w:ind w:firstLine="357"/>
+      <w:jc w:val="both"/>
+    </w:pPr>
+    <w:rPr>
+      <w:rFonts w:ascii="Times New Roman" w:hAnsi="Times New Roman" w:cs="Times New Roman"/>
+      <w:sz w:val="26"/>
+      <w:szCs w:val="26"/>
+    </w:rPr>
+  </w:style>
+  <w:style w:type="paragraph" w:styleId="Heading1">
+    <w:name w:val="heading 1"/>
+    <w:basedOn w:val="ListParagraph"/>
+    <w:next w:val="Normal"/>
+    <w:link w:val="Heading1Char"/>
+    <w:uiPriority w:val="9"/>
+    <w:qFormat/>
+    <w:rsid w:val="009C0D0F"/>
+    <w:pPr>
+      <w:outlineLvl w:val="0"/>
+    </w:pPr>
+    <w:rPr>
+      <w:b/>
+      <w:sz w:val="28"/>
+      <w:szCs w:val="28"/>
+    </w:rPr>
+  </w:style>
+  <w:style w:type="paragraph" w:styleId="Heading2">
+    <w:name w:val="heading 2"/>
+    <w:basedOn w:val="ListParagraph"/>
+    <w:next w:val="Normal"/>
+    <w:link w:val="Heading2Char"/>
+    <w:uiPriority w:val="9"/>
+    <w:unhideWhenUsed/>
+    <w:qFormat/>
+    <w:rsid w:val="009C0D0F"/>
+    <w:pPr>
+      <w:outlineLvl w:val="1"/>
+    </w:pPr>
+    <w:rPr>
+      <w:i/>
+      <w:sz w:val="28"/>
+      <w:szCs w:val="28"/>
+    </w:rPr>
   </w:style>
   <w:style w:type="paragraph" w:styleId="Heading3">
     <w:name w:val="heading 3"/>
@@ -3168,7 +2559,7 @@
       <w:outlineLvl w:val="2"/>
     </w:pPr>
     <w:rPr>
-      <w:rFonts w:ascii="Times New Roman" w:eastAsia="Times New Roman" w:hAnsi="Times New Roman" w:cs="Times New Roman"/>
+      <w:rFonts w:eastAsia="Times New Roman"/>
       <w:b/>
       <w:bCs/>
       <w:sz w:val="27"/>
@@ -3220,14 +2611,13 @@
     <w:name w:val="Normal (Web)"/>
     <w:basedOn w:val="Normal"/>
     <w:uiPriority w:val="99"/>
-    <w:semiHidden/>
     <w:unhideWhenUsed/>
     <w:rsid w:val="00701672"/>
     <w:pPr>
       <w:spacing w:before="100" w:beforeAutospacing="1" w:after="100" w:afterAutospacing="1" w:line="240" w:lineRule="auto"/>
     </w:pPr>
     <w:rPr>
-      <w:rFonts w:ascii="Times New Roman" w:eastAsia="Times New Roman" w:hAnsi="Times New Roman" w:cs="Times New Roman"/>
+      <w:rFonts w:eastAsia="Times New Roman"/>
       <w:sz w:val="24"/>
       <w:szCs w:val="24"/>
     </w:rPr>
@@ -3264,10 +2654,9 @@
     <w:basedOn w:val="Normal"/>
     <w:uiPriority w:val="34"/>
     <w:qFormat/>
-    <w:rsid w:val="00701672"/>
+    <w:rsid w:val="009C0D0F"/>
     <w:pPr>
-      <w:ind w:left="720"/>
-      <w:contextualSpacing/>
+      <w:ind w:firstLine="0"/>
     </w:pPr>
   </w:style>
   <w:style w:type="character" w:styleId="Hyperlink">
@@ -3309,6 +2698,32 @@
       <w:rFonts w:ascii="Tahoma" w:hAnsi="Tahoma" w:cs="Tahoma"/>
       <w:sz w:val="16"/>
       <w:szCs w:val="16"/>
+    </w:rPr>
+  </w:style>
+  <w:style w:type="character" w:customStyle="1" w:styleId="Heading1Char">
+    <w:name w:val="Heading 1 Char"/>
+    <w:basedOn w:val="DefaultParagraphFont"/>
+    <w:link w:val="Heading1"/>
+    <w:uiPriority w:val="9"/>
+    <w:rsid w:val="009C0D0F"/>
+    <w:rPr>
+      <w:rFonts w:ascii="Times New Roman" w:hAnsi="Times New Roman" w:cs="Times New Roman"/>
+      <w:b/>
+      <w:sz w:val="28"/>
+      <w:szCs w:val="28"/>
+    </w:rPr>
+  </w:style>
+  <w:style w:type="character" w:customStyle="1" w:styleId="Heading2Char">
+    <w:name w:val="Heading 2 Char"/>
+    <w:basedOn w:val="DefaultParagraphFont"/>
+    <w:link w:val="Heading2"/>
+    <w:uiPriority w:val="9"/>
+    <w:rsid w:val="009C0D0F"/>
+    <w:rPr>
+      <w:rFonts w:ascii="Times New Roman" w:hAnsi="Times New Roman" w:cs="Times New Roman"/>
+      <w:i/>
+      <w:sz w:val="28"/>
+      <w:szCs w:val="28"/>
     </w:rPr>
   </w:style>
 </w:styles>

</xml_diff>